<commit_message>
UC1 + GLOSSARIO UPDATE
</commit_message>
<xml_diff>
--- a/Levantamento de Requisitos e Análise OO/Glossario Sprint 1.docx
+++ b/Levantamento de Requisitos e Análise OO/Glossario Sprint 1.docx
@@ -177,7 +177,7 @@
           <w:szCs w:val="24"/>
           <w:rtl w:val="0"/>
         </w:rPr>
-        <w:t xml:space="preserve">Género - Género masculino ou feminino de cada atleta inscrito no clube.</w:t>
+        <w:t xml:space="preserve">Género - Género masculino ou feminino de cada atleta inscrito no clube. Afecta do cálculo da FCM.</w:t>
       </w:r>
     </w:p>
     <w:p>
@@ -241,7 +241,7 @@
           <w:szCs w:val="24"/>
           <w:rtl w:val="0"/>
         </w:rPr>
-        <w:t xml:space="preserve">Atividade Associada - Atividade associada em que cada atleta se insere.</w:t>
+        <w:t xml:space="preserve">Atividade Associada - Atividade em que cada atleta se insere e que afecta o cálculo da FCM.</w:t>
       </w:r>
     </w:p>
     <w:p>
@@ -433,7 +433,7 @@
           <w:szCs w:val="24"/>
           <w:rtl w:val="0"/>
         </w:rPr>
-        <w:t xml:space="preserve">FCM - Frequência Cardíaca Máxima varia com a actividade e/ou género do atleta.</w:t>
+        <w:t xml:space="preserve">FCM - Frequência Cardíaca Máxima que varia consoante a actividade e género do atleta.</w:t>
       </w:r>
     </w:p>
     <w:p>
@@ -497,7 +497,7 @@
           <w:szCs w:val="24"/>
           <w:rtl w:val="0"/>
         </w:rPr>
-        <w:t xml:space="preserve">FCR - Frequência Cardíaca em Repouso do atleta representando o número de batimentos cardíacos em repouso durante 1 minuto.</w:t>
+        <w:t xml:space="preserve">FCR - Frequência Cardíaca em Repouso de um determinado atleta representando o número de batimentos cardíacos em repouso durante 1 minuto.</w:t>
       </w:r>
     </w:p>
     <w:p>
@@ -946,6 +946,34 @@
           <w:rtl w:val="0"/>
         </w:rPr>
         <w:t xml:space="preserve">Parcela Variável - Componente variável para o cálculo do valor mensal a pagar a cada atleta. As componentes necessárias para o cálculo da mesma variam conforme a categoria de atleta.</w:t>
+      </w:r>
+    </w:p>
+    <w:p>
+      <w:pPr>
+        <w:rPr>
+          <w:rFonts w:ascii="Times New Roman" w:cs="Times New Roman" w:eastAsia="Times New Roman" w:hAnsi="Times New Roman"/>
+          <w:sz w:val="24"/>
+          <w:szCs w:val="24"/>
+        </w:rPr>
+      </w:pPr>
+      <w:r>
+        <w:rPr>
+          <w:rtl w:val="0"/>
+        </w:rPr>
+      </w:r>
+    </w:p>
+    <w:p>
+      <w:pPr>
+        <w:rPr>
+          <w:rFonts w:ascii="Times New Roman" w:cs="Times New Roman" w:eastAsia="Times New Roman" w:hAnsi="Times New Roman"/>
+          <w:sz w:val="24"/>
+          <w:szCs w:val="24"/>
+        </w:rPr>
+      </w:pPr>
+      <w:r>
+        <w:rPr>
+          <w:rtl w:val="0"/>
+        </w:rPr>
       </w:r>
     </w:p>
     <w:p>
@@ -987,13 +1015,23 @@
       </w:pPr>
       <w:r>
         <w:rPr>
+          <w:rtl w:val="0"/>
+        </w:rPr>
+      </w:r>
+    </w:p>
+    <w:p>
+      <w:pPr>
+        <w:rPr>
           <w:rFonts w:ascii="Times New Roman" w:cs="Times New Roman" w:eastAsia="Times New Roman" w:hAnsi="Times New Roman"/>
           <w:b w:val="1"/>
           <w:sz w:val="26"/>
           <w:szCs w:val="26"/>
-          <w:rtl w:val="0"/>
-        </w:rPr>
-        <w:t xml:space="preserve">Requisitos Funcionais</w:t>
+        </w:rPr>
+      </w:pPr>
+      <w:r>
+        <w:rPr>
+          <w:rtl w:val="0"/>
+        </w:rPr>
       </w:r>
     </w:p>
     <w:p>
@@ -1015,418 +1053,6 @@
       <w:pPr>
         <w:rPr>
           <w:rFonts w:ascii="Times New Roman" w:cs="Times New Roman" w:eastAsia="Times New Roman" w:hAnsi="Times New Roman"/>
-          <w:sz w:val="24"/>
-          <w:szCs w:val="24"/>
-        </w:rPr>
-      </w:pPr>
-      <w:r>
-        <w:rPr>
-          <w:rFonts w:ascii="Times New Roman" w:cs="Times New Roman" w:eastAsia="Times New Roman" w:hAnsi="Times New Roman"/>
-          <w:sz w:val="24"/>
-          <w:szCs w:val="24"/>
-          <w:rtl w:val="0"/>
-        </w:rPr>
-        <w:t xml:space="preserve">Registar um novo clube desportivo: Criar na plataforma um novo clube desportivo, ao qual poderão ser associados atletas.</w:t>
-      </w:r>
-    </w:p>
-    <w:p>
-      <w:pPr>
-        <w:rPr>
-          <w:rFonts w:ascii="Times New Roman" w:cs="Times New Roman" w:eastAsia="Times New Roman" w:hAnsi="Times New Roman"/>
-          <w:sz w:val="24"/>
-          <w:szCs w:val="24"/>
-        </w:rPr>
-      </w:pPr>
-      <w:r>
-        <w:rPr>
-          <w:rtl w:val="0"/>
-        </w:rPr>
-      </w:r>
-    </w:p>
-    <w:p>
-      <w:pPr>
-        <w:rPr>
-          <w:rFonts w:ascii="Times New Roman" w:cs="Times New Roman" w:eastAsia="Times New Roman" w:hAnsi="Times New Roman"/>
-          <w:sz w:val="24"/>
-          <w:szCs w:val="24"/>
-        </w:rPr>
-      </w:pPr>
-      <w:r>
-        <w:rPr>
-          <w:rFonts w:ascii="Times New Roman" w:cs="Times New Roman" w:eastAsia="Times New Roman" w:hAnsi="Times New Roman"/>
-          <w:sz w:val="24"/>
-          <w:szCs w:val="24"/>
-          <w:rtl w:val="0"/>
-        </w:rPr>
-        <w:t xml:space="preserve">Retornar o nome do clube: Apresentar o nome de um certo clube.</w:t>
-      </w:r>
-    </w:p>
-    <w:p>
-      <w:pPr>
-        <w:rPr>
-          <w:rFonts w:ascii="Times New Roman" w:cs="Times New Roman" w:eastAsia="Times New Roman" w:hAnsi="Times New Roman"/>
-          <w:sz w:val="24"/>
-          <w:szCs w:val="24"/>
-        </w:rPr>
-      </w:pPr>
-      <w:r>
-        <w:rPr>
-          <w:rtl w:val="0"/>
-        </w:rPr>
-      </w:r>
-    </w:p>
-    <w:p>
-      <w:pPr>
-        <w:rPr>
-          <w:rFonts w:ascii="Times New Roman" w:cs="Times New Roman" w:eastAsia="Times New Roman" w:hAnsi="Times New Roman"/>
-          <w:sz w:val="24"/>
-          <w:szCs w:val="24"/>
-        </w:rPr>
-      </w:pPr>
-      <w:r>
-        <w:rPr>
-          <w:rFonts w:ascii="Times New Roman" w:cs="Times New Roman" w:eastAsia="Times New Roman" w:hAnsi="Times New Roman"/>
-          <w:sz w:val="24"/>
-          <w:szCs w:val="24"/>
-          <w:rtl w:val="0"/>
-        </w:rPr>
-        <w:t xml:space="preserve">Registar um novo atleta na plataforma: Registar um novo atleta associado a um dado clube desportivo.</w:t>
-      </w:r>
-    </w:p>
-    <w:p>
-      <w:pPr>
-        <w:rPr>
-          <w:rFonts w:ascii="Times New Roman" w:cs="Times New Roman" w:eastAsia="Times New Roman" w:hAnsi="Times New Roman"/>
-          <w:sz w:val="24"/>
-          <w:szCs w:val="24"/>
-        </w:rPr>
-      </w:pPr>
-      <w:r>
-        <w:rPr>
-          <w:rtl w:val="0"/>
-        </w:rPr>
-      </w:r>
-    </w:p>
-    <w:p>
-      <w:pPr>
-        <w:rPr>
-          <w:rFonts w:ascii="Times New Roman" w:cs="Times New Roman" w:eastAsia="Times New Roman" w:hAnsi="Times New Roman"/>
-          <w:sz w:val="24"/>
-          <w:szCs w:val="24"/>
-        </w:rPr>
-      </w:pPr>
-      <w:r>
-        <w:rPr>
-          <w:rFonts w:ascii="Times New Roman" w:cs="Times New Roman" w:eastAsia="Times New Roman" w:hAnsi="Times New Roman"/>
-          <w:sz w:val="24"/>
-          <w:szCs w:val="24"/>
-          <w:rtl w:val="0"/>
-        </w:rPr>
-        <w:t xml:space="preserve">Retornar uma lista de atletas, ordenada alfabeticamente por nome: Apresentar todos os atletas inscritos num determinado clube, ordenados por ordem alfabética do seu nome.</w:t>
-      </w:r>
-    </w:p>
-    <w:p>
-      <w:pPr>
-        <w:rPr>
-          <w:rFonts w:ascii="Times New Roman" w:cs="Times New Roman" w:eastAsia="Times New Roman" w:hAnsi="Times New Roman"/>
-          <w:sz w:val="24"/>
-          <w:szCs w:val="24"/>
-        </w:rPr>
-      </w:pPr>
-      <w:r>
-        <w:rPr>
-          <w:rtl w:val="0"/>
-        </w:rPr>
-      </w:r>
-    </w:p>
-    <w:p>
-      <w:pPr>
-        <w:rPr>
-          <w:rFonts w:ascii="Times New Roman" w:cs="Times New Roman" w:eastAsia="Times New Roman" w:hAnsi="Times New Roman"/>
-          <w:sz w:val="24"/>
-          <w:szCs w:val="24"/>
-        </w:rPr>
-      </w:pPr>
-      <w:r>
-        <w:rPr>
-          <w:rFonts w:ascii="Times New Roman" w:cs="Times New Roman" w:eastAsia="Times New Roman" w:hAnsi="Times New Roman"/>
-          <w:sz w:val="24"/>
-          <w:szCs w:val="24"/>
-          <w:rtl w:val="0"/>
-        </w:rPr>
-        <w:t xml:space="preserve">Retornar uma lista de atletas, ordenada inversamente pelo valor dos prémios: Apresentar todos os atletas inscritos num determinado clube, ordenados de forma inversa de acordo com o valor dos seus prémios.</w:t>
-      </w:r>
-    </w:p>
-    <w:p>
-      <w:pPr>
-        <w:rPr>
-          <w:rFonts w:ascii="Times New Roman" w:cs="Times New Roman" w:eastAsia="Times New Roman" w:hAnsi="Times New Roman"/>
-          <w:sz w:val="24"/>
-          <w:szCs w:val="24"/>
-        </w:rPr>
-      </w:pPr>
-      <w:r>
-        <w:rPr>
-          <w:rtl w:val="0"/>
-        </w:rPr>
-      </w:r>
-    </w:p>
-    <w:p>
-      <w:pPr>
-        <w:rPr>
-          <w:rFonts w:ascii="Times New Roman" w:cs="Times New Roman" w:eastAsia="Times New Roman" w:hAnsi="Times New Roman"/>
-          <w:sz w:val="24"/>
-          <w:szCs w:val="24"/>
-        </w:rPr>
-      </w:pPr>
-      <w:r>
-        <w:rPr>
-          <w:rFonts w:ascii="Times New Roman" w:cs="Times New Roman" w:eastAsia="Times New Roman" w:hAnsi="Times New Roman"/>
-          <w:sz w:val="24"/>
-          <w:szCs w:val="24"/>
-          <w:rtl w:val="0"/>
-        </w:rPr>
-        <w:t xml:space="preserve">Retornar o valor total, para efeitos de IRS, da totalidade dos pagamentos a efectuar aos atletas de um dado clube: Apresentar a soma de todos os pagamentos mensais a realizar num dado clube desportivo.</w:t>
-      </w:r>
-    </w:p>
-    <w:p>
-      <w:pPr>
-        <w:rPr>
-          <w:rFonts w:ascii="Times New Roman" w:cs="Times New Roman" w:eastAsia="Times New Roman" w:hAnsi="Times New Roman"/>
-          <w:sz w:val="24"/>
-          <w:szCs w:val="24"/>
-        </w:rPr>
-      </w:pPr>
-      <w:r>
-        <w:rPr>
-          <w:rtl w:val="0"/>
-        </w:rPr>
-      </w:r>
-    </w:p>
-    <w:p>
-      <w:pPr>
-        <w:rPr>
-          <w:rFonts w:ascii="Times New Roman" w:cs="Times New Roman" w:eastAsia="Times New Roman" w:hAnsi="Times New Roman"/>
-          <w:sz w:val="24"/>
-          <w:szCs w:val="24"/>
-        </w:rPr>
-      </w:pPr>
-      <w:r>
-        <w:rPr>
-          <w:rFonts w:ascii="Times New Roman" w:cs="Times New Roman" w:eastAsia="Times New Roman" w:hAnsi="Times New Roman"/>
-          <w:sz w:val="24"/>
-          <w:szCs w:val="24"/>
-          <w:rtl w:val="0"/>
-        </w:rPr>
-        <w:t xml:space="preserve">Retornar uma lista de atletas do clube, ordenada alfabeticamente por categoria, modalidade e nome: Apresentar todos os atletas inscritos num dado clube, ordenados alfabeticamente pela sua categoria, modalidade e nome.</w:t>
-      </w:r>
-    </w:p>
-    <w:p>
-      <w:pPr>
-        <w:rPr>
-          <w:rFonts w:ascii="Times New Roman" w:cs="Times New Roman" w:eastAsia="Times New Roman" w:hAnsi="Times New Roman"/>
-          <w:sz w:val="24"/>
-          <w:szCs w:val="24"/>
-        </w:rPr>
-      </w:pPr>
-      <w:r>
-        <w:rPr>
-          <w:rtl w:val="0"/>
-        </w:rPr>
-      </w:r>
-    </w:p>
-    <w:p>
-      <w:pPr>
-        <w:rPr>
-          <w:rFonts w:ascii="Times New Roman" w:cs="Times New Roman" w:eastAsia="Times New Roman" w:hAnsi="Times New Roman"/>
-          <w:sz w:val="24"/>
-          <w:szCs w:val="24"/>
-        </w:rPr>
-      </w:pPr>
-      <w:r>
-        <w:rPr>
-          <w:rFonts w:ascii="Times New Roman" w:cs="Times New Roman" w:eastAsia="Times New Roman" w:hAnsi="Times New Roman"/>
-          <w:sz w:val="24"/>
-          <w:szCs w:val="24"/>
-          <w:rtl w:val="0"/>
-        </w:rPr>
-        <w:t xml:space="preserve">Retornar valor de FCM e FCT por atleta: O utilizador seleciona o atleta e obtém os valores de FCM e FCT do mesmo.</w:t>
-      </w:r>
-    </w:p>
-    <w:p>
-      <w:pPr>
-        <w:rPr>
-          <w:rFonts w:ascii="Times New Roman" w:cs="Times New Roman" w:eastAsia="Times New Roman" w:hAnsi="Times New Roman"/>
-          <w:sz w:val="24"/>
-          <w:szCs w:val="24"/>
-        </w:rPr>
-      </w:pPr>
-      <w:r>
-        <w:rPr>
-          <w:rtl w:val="0"/>
-        </w:rPr>
-      </w:r>
-    </w:p>
-    <w:p>
-      <w:pPr>
-        <w:rPr>
-          <w:rFonts w:ascii="Times New Roman" w:cs="Times New Roman" w:eastAsia="Times New Roman" w:hAnsi="Times New Roman"/>
-          <w:sz w:val="24"/>
-          <w:szCs w:val="24"/>
-        </w:rPr>
-      </w:pPr>
-      <w:r>
-        <w:rPr>
-          <w:rFonts w:ascii="Times New Roman" w:cs="Times New Roman" w:eastAsia="Times New Roman" w:hAnsi="Times New Roman"/>
-          <w:sz w:val="24"/>
-          <w:szCs w:val="24"/>
-          <w:rtl w:val="0"/>
-        </w:rPr>
-        <w:t xml:space="preserve">Registar novo clube desportivo: O utilizador cria um novo clube desportivo com as seguintes informações: nome, a data de fundação (Data) e lista de atletas.</w:t>
-      </w:r>
-    </w:p>
-    <w:p>
-      <w:pPr>
-        <w:rPr>
-          <w:rFonts w:ascii="Times New Roman" w:cs="Times New Roman" w:eastAsia="Times New Roman" w:hAnsi="Times New Roman"/>
-          <w:sz w:val="24"/>
-          <w:szCs w:val="24"/>
-        </w:rPr>
-      </w:pPr>
-      <w:r>
-        <w:rPr>
-          <w:rtl w:val="0"/>
-        </w:rPr>
-      </w:r>
-    </w:p>
-    <w:p>
-      <w:pPr>
-        <w:rPr>
-          <w:rFonts w:ascii="Times New Roman" w:cs="Times New Roman" w:eastAsia="Times New Roman" w:hAnsi="Times New Roman"/>
-          <w:sz w:val="24"/>
-          <w:szCs w:val="24"/>
-        </w:rPr>
-      </w:pPr>
-      <w:r>
-        <w:rPr>
-          <w:rFonts w:ascii="Times New Roman" w:cs="Times New Roman" w:eastAsia="Times New Roman" w:hAnsi="Times New Roman"/>
-          <w:sz w:val="24"/>
-          <w:szCs w:val="24"/>
-          <w:rtl w:val="0"/>
-        </w:rPr>
-        <w:t xml:space="preserve">Registar prémio de competição obtido por atleta: O utilizador regista na plataforma a data e valor do prémio obtido por determinado atleta.</w:t>
-      </w:r>
-    </w:p>
-    <w:p>
-      <w:pPr>
-        <w:rPr>
-          <w:rFonts w:ascii="Times New Roman" w:cs="Times New Roman" w:eastAsia="Times New Roman" w:hAnsi="Times New Roman"/>
-          <w:sz w:val="24"/>
-          <w:szCs w:val="24"/>
-        </w:rPr>
-      </w:pPr>
-      <w:r>
-        <w:rPr>
-          <w:rtl w:val="0"/>
-        </w:rPr>
-      </w:r>
-    </w:p>
-    <w:p>
-      <w:pPr>
-        <w:rPr>
-          <w:rFonts w:ascii="Times New Roman" w:cs="Times New Roman" w:eastAsia="Times New Roman" w:hAnsi="Times New Roman"/>
-          <w:sz w:val="24"/>
-          <w:szCs w:val="24"/>
-        </w:rPr>
-      </w:pPr>
-      <w:r>
-        <w:rPr>
-          <w:rFonts w:ascii="Times New Roman" w:cs="Times New Roman" w:eastAsia="Times New Roman" w:hAnsi="Times New Roman"/>
-          <w:sz w:val="24"/>
-          <w:szCs w:val="24"/>
-          <w:rtl w:val="0"/>
-        </w:rPr>
-        <w:t xml:space="preserve">Criar e associar actividades a um atleta: O utilizador cria e/ou associa uma atividade a um atleta.</w:t>
-      </w:r>
-    </w:p>
-    <w:p>
-      <w:pPr>
-        <w:rPr>
-          <w:rFonts w:ascii="Times New Roman" w:cs="Times New Roman" w:eastAsia="Times New Roman" w:hAnsi="Times New Roman"/>
-          <w:sz w:val="24"/>
-          <w:szCs w:val="24"/>
-        </w:rPr>
-      </w:pPr>
-      <w:r>
-        <w:rPr>
-          <w:rtl w:val="0"/>
-        </w:rPr>
-      </w:r>
-    </w:p>
-    <w:p>
-      <w:pPr>
-        <w:rPr>
-          <w:rFonts w:ascii="Times New Roman" w:cs="Times New Roman" w:eastAsia="Times New Roman" w:hAnsi="Times New Roman"/>
-          <w:sz w:val="24"/>
-          <w:szCs w:val="24"/>
-        </w:rPr>
-      </w:pPr>
-      <w:r>
-        <w:rPr>
-          <w:rFonts w:ascii="Times New Roman" w:cs="Times New Roman" w:eastAsia="Times New Roman" w:hAnsi="Times New Roman"/>
-          <w:sz w:val="24"/>
-          <w:szCs w:val="24"/>
-          <w:rtl w:val="0"/>
-        </w:rPr>
-        <w:t xml:space="preserve">Definir objetivo de treino: O utilizador pode definir o objetivo de treino para o atleta (queima de gordura ou capacidade cardiorrespiratória).</w:t>
-      </w:r>
-    </w:p>
-    <w:p>
-      <w:pPr>
-        <w:rPr>
-          <w:rFonts w:ascii="Times New Roman" w:cs="Times New Roman" w:eastAsia="Times New Roman" w:hAnsi="Times New Roman"/>
-          <w:sz w:val="24"/>
-          <w:szCs w:val="24"/>
-        </w:rPr>
-      </w:pPr>
-      <w:r>
-        <w:rPr>
-          <w:rtl w:val="0"/>
-        </w:rPr>
-      </w:r>
-    </w:p>
-    <w:p>
-      <w:pPr>
-        <w:rPr>
-          <w:rFonts w:ascii="Times New Roman" w:cs="Times New Roman" w:eastAsia="Times New Roman" w:hAnsi="Times New Roman"/>
-          <w:sz w:val="24"/>
-          <w:szCs w:val="24"/>
-        </w:rPr>
-      </w:pPr>
-      <w:r>
-        <w:rPr>
-          <w:rtl w:val="0"/>
-        </w:rPr>
-      </w:r>
-    </w:p>
-    <w:p>
-      <w:pPr>
-        <w:rPr>
-          <w:rFonts w:ascii="Times New Roman" w:cs="Times New Roman" w:eastAsia="Times New Roman" w:hAnsi="Times New Roman"/>
-          <w:sz w:val="24"/>
-          <w:szCs w:val="24"/>
-        </w:rPr>
-      </w:pPr>
-      <w:r>
-        <w:rPr>
-          <w:rtl w:val="0"/>
-        </w:rPr>
-      </w:r>
-    </w:p>
-    <w:p>
-      <w:pPr>
-        <w:rPr>
-          <w:rFonts w:ascii="Times New Roman" w:cs="Times New Roman" w:eastAsia="Times New Roman" w:hAnsi="Times New Roman"/>
           <w:b w:val="1"/>
           <w:sz w:val="26"/>
           <w:szCs w:val="26"/>
@@ -1434,10 +1060,514 @@
       </w:pPr>
       <w:r>
         <w:rPr>
+          <w:rtl w:val="0"/>
+        </w:rPr>
+      </w:r>
+    </w:p>
+    <w:p>
+      <w:pPr>
+        <w:rPr>
           <w:rFonts w:ascii="Times New Roman" w:cs="Times New Roman" w:eastAsia="Times New Roman" w:hAnsi="Times New Roman"/>
           <w:b w:val="1"/>
           <w:sz w:val="26"/>
           <w:szCs w:val="26"/>
+        </w:rPr>
+      </w:pPr>
+      <w:r>
+        <w:rPr>
+          <w:rFonts w:ascii="Times New Roman" w:cs="Times New Roman" w:eastAsia="Times New Roman" w:hAnsi="Times New Roman"/>
+          <w:b w:val="1"/>
+          <w:sz w:val="26"/>
+          <w:szCs w:val="26"/>
+          <w:rtl w:val="0"/>
+        </w:rPr>
+        <w:t xml:space="preserve">Requisitos Funcionais</w:t>
+      </w:r>
+    </w:p>
+    <w:p>
+      <w:pPr>
+        <w:rPr>
+          <w:rFonts w:ascii="Times New Roman" w:cs="Times New Roman" w:eastAsia="Times New Roman" w:hAnsi="Times New Roman"/>
+          <w:b w:val="1"/>
+          <w:sz w:val="26"/>
+          <w:szCs w:val="26"/>
+        </w:rPr>
+      </w:pPr>
+      <w:r>
+        <w:rPr>
+          <w:rtl w:val="0"/>
+        </w:rPr>
+      </w:r>
+    </w:p>
+    <w:p>
+      <w:pPr>
+        <w:rPr>
+          <w:rFonts w:ascii="Times New Roman" w:cs="Times New Roman" w:eastAsia="Times New Roman" w:hAnsi="Times New Roman"/>
+          <w:sz w:val="24"/>
+          <w:szCs w:val="24"/>
+        </w:rPr>
+      </w:pPr>
+      <w:r>
+        <w:rPr>
+          <w:rFonts w:ascii="Times New Roman" w:cs="Times New Roman" w:eastAsia="Times New Roman" w:hAnsi="Times New Roman"/>
+          <w:sz w:val="24"/>
+          <w:szCs w:val="24"/>
+          <w:rtl w:val="0"/>
+        </w:rPr>
+        <w:t xml:space="preserve">Registar um novo clube desportivo: Ato de criar na plataforma um novo clube desportivo, ao qual poderão ser associados atletas. Requer o nome do clube e guarda uma data de fundação.</w:t>
+      </w:r>
+    </w:p>
+    <w:p>
+      <w:pPr>
+        <w:rPr>
+          <w:rFonts w:ascii="Times New Roman" w:cs="Times New Roman" w:eastAsia="Times New Roman" w:hAnsi="Times New Roman"/>
+          <w:sz w:val="24"/>
+          <w:szCs w:val="24"/>
+        </w:rPr>
+      </w:pPr>
+      <w:r>
+        <w:rPr>
+          <w:rtl w:val="0"/>
+        </w:rPr>
+      </w:r>
+    </w:p>
+    <w:p>
+      <w:pPr>
+        <w:rPr>
+          <w:rFonts w:ascii="Times New Roman" w:cs="Times New Roman" w:eastAsia="Times New Roman" w:hAnsi="Times New Roman"/>
+          <w:sz w:val="24"/>
+          <w:szCs w:val="24"/>
+        </w:rPr>
+      </w:pPr>
+      <w:r>
+        <w:rPr>
+          <w:rFonts w:ascii="Times New Roman" w:cs="Times New Roman" w:eastAsia="Times New Roman" w:hAnsi="Times New Roman"/>
+          <w:sz w:val="24"/>
+          <w:szCs w:val="24"/>
+          <w:rtl w:val="0"/>
+        </w:rPr>
+        <w:t xml:space="preserve">Registar um novo atleta na plataforma: Registar um novo atleta associado a um dado clube desportivo. Requer nome, número de ID civil, idade, FQR, actividade, e um valor associado aos prémios recebidos pelo atleta. (Em aberto: género e objectivo de treino.)</w:t>
+      </w:r>
+    </w:p>
+    <w:p>
+      <w:pPr>
+        <w:rPr>
+          <w:rFonts w:ascii="Times New Roman" w:cs="Times New Roman" w:eastAsia="Times New Roman" w:hAnsi="Times New Roman"/>
+          <w:sz w:val="24"/>
+          <w:szCs w:val="24"/>
+        </w:rPr>
+      </w:pPr>
+      <w:r>
+        <w:rPr>
+          <w:rtl w:val="0"/>
+        </w:rPr>
+      </w:r>
+    </w:p>
+    <w:p>
+      <w:pPr>
+        <w:rPr>
+          <w:rFonts w:ascii="Times New Roman" w:cs="Times New Roman" w:eastAsia="Times New Roman" w:hAnsi="Times New Roman"/>
+          <w:sz w:val="24"/>
+          <w:szCs w:val="24"/>
+        </w:rPr>
+      </w:pPr>
+      <w:r>
+        <w:rPr>
+          <w:rFonts w:ascii="Times New Roman" w:cs="Times New Roman" w:eastAsia="Times New Roman" w:hAnsi="Times New Roman"/>
+          <w:sz w:val="24"/>
+          <w:szCs w:val="24"/>
+          <w:rtl w:val="0"/>
+        </w:rPr>
+        <w:t xml:space="preserve">Retornar o nome dum clube desportivo: Apresentar o nome de um certo clube.</w:t>
+      </w:r>
+    </w:p>
+    <w:p>
+      <w:pPr>
+        <w:rPr>
+          <w:rFonts w:ascii="Times New Roman" w:cs="Times New Roman" w:eastAsia="Times New Roman" w:hAnsi="Times New Roman"/>
+          <w:sz w:val="24"/>
+          <w:szCs w:val="24"/>
+        </w:rPr>
+      </w:pPr>
+      <w:r>
+        <w:rPr>
+          <w:rtl w:val="0"/>
+        </w:rPr>
+      </w:r>
+    </w:p>
+    <w:p>
+      <w:pPr>
+        <w:rPr>
+          <w:rFonts w:ascii="Times New Roman" w:cs="Times New Roman" w:eastAsia="Times New Roman" w:hAnsi="Times New Roman"/>
+          <w:sz w:val="24"/>
+          <w:szCs w:val="24"/>
+        </w:rPr>
+      </w:pPr>
+      <w:r>
+        <w:rPr>
+          <w:rFonts w:ascii="Times New Roman" w:cs="Times New Roman" w:eastAsia="Times New Roman" w:hAnsi="Times New Roman"/>
+          <w:sz w:val="24"/>
+          <w:szCs w:val="24"/>
+          <w:rtl w:val="0"/>
+        </w:rPr>
+        <w:t xml:space="preserve">Retornar uma lista de atletas, ordenada alfabeticamente por nome: Criar e retornar uma lista com todos os atletas inscritos num determinado clube ordenados por ordem alfabética do seu nome.</w:t>
+      </w:r>
+    </w:p>
+    <w:p>
+      <w:pPr>
+        <w:rPr>
+          <w:rFonts w:ascii="Times New Roman" w:cs="Times New Roman" w:eastAsia="Times New Roman" w:hAnsi="Times New Roman"/>
+          <w:sz w:val="24"/>
+          <w:szCs w:val="24"/>
+        </w:rPr>
+      </w:pPr>
+      <w:r>
+        <w:rPr>
+          <w:rtl w:val="0"/>
+        </w:rPr>
+      </w:r>
+    </w:p>
+    <w:p>
+      <w:pPr>
+        <w:rPr>
+          <w:rFonts w:ascii="Times New Roman" w:cs="Times New Roman" w:eastAsia="Times New Roman" w:hAnsi="Times New Roman"/>
+          <w:sz w:val="24"/>
+          <w:szCs w:val="24"/>
+        </w:rPr>
+      </w:pPr>
+      <w:r>
+        <w:rPr>
+          <w:rFonts w:ascii="Times New Roman" w:cs="Times New Roman" w:eastAsia="Times New Roman" w:hAnsi="Times New Roman"/>
+          <w:sz w:val="24"/>
+          <w:szCs w:val="24"/>
+          <w:rtl w:val="0"/>
+        </w:rPr>
+        <w:t xml:space="preserve">Retornar uma lista de atletas, ordenada inversamente pelo valor dos prémios: Criar e retornar uma lista com todos os atletas inscritos num determinado clube, ordenados de forma inversa de acordo com o valor dos seus prémios.</w:t>
+      </w:r>
+    </w:p>
+    <w:p>
+      <w:pPr>
+        <w:rPr>
+          <w:rFonts w:ascii="Times New Roman" w:cs="Times New Roman" w:eastAsia="Times New Roman" w:hAnsi="Times New Roman"/>
+          <w:sz w:val="24"/>
+          <w:szCs w:val="24"/>
+        </w:rPr>
+      </w:pPr>
+      <w:r>
+        <w:rPr>
+          <w:rtl w:val="0"/>
+        </w:rPr>
+      </w:r>
+    </w:p>
+    <w:p>
+      <w:pPr>
+        <w:rPr>
+          <w:rFonts w:ascii="Times New Roman" w:cs="Times New Roman" w:eastAsia="Times New Roman" w:hAnsi="Times New Roman"/>
+          <w:sz w:val="24"/>
+          <w:szCs w:val="24"/>
+        </w:rPr>
+      </w:pPr>
+      <w:r>
+        <w:rPr>
+          <w:rFonts w:ascii="Times New Roman" w:cs="Times New Roman" w:eastAsia="Times New Roman" w:hAnsi="Times New Roman"/>
+          <w:sz w:val="24"/>
+          <w:szCs w:val="24"/>
+          <w:rtl w:val="0"/>
+        </w:rPr>
+        <w:t xml:space="preserve">Retornar uma lista de atletas do clube, ordenada alfabeticamente por categoria, modalidade e nome: Criar e retornar uma lista com todos os atletas inscritos num dado clube, ordenados alfabeticamente pela sua categoria, modalidade e nome.</w:t>
+      </w:r>
+    </w:p>
+    <w:p>
+      <w:pPr>
+        <w:rPr>
+          <w:rFonts w:ascii="Times New Roman" w:cs="Times New Roman" w:eastAsia="Times New Roman" w:hAnsi="Times New Roman"/>
+          <w:sz w:val="24"/>
+          <w:szCs w:val="24"/>
+        </w:rPr>
+      </w:pPr>
+      <w:r>
+        <w:rPr>
+          <w:rtl w:val="0"/>
+        </w:rPr>
+      </w:r>
+    </w:p>
+    <w:p>
+      <w:pPr>
+        <w:rPr>
+          <w:rFonts w:ascii="Times New Roman" w:cs="Times New Roman" w:eastAsia="Times New Roman" w:hAnsi="Times New Roman"/>
+          <w:sz w:val="24"/>
+          <w:szCs w:val="24"/>
+        </w:rPr>
+      </w:pPr>
+      <w:r>
+        <w:rPr>
+          <w:rFonts w:ascii="Times New Roman" w:cs="Times New Roman" w:eastAsia="Times New Roman" w:hAnsi="Times New Roman"/>
+          <w:sz w:val="24"/>
+          <w:szCs w:val="24"/>
+          <w:rtl w:val="0"/>
+        </w:rPr>
+        <w:t xml:space="preserve">Retornar o valor total dos pagamentos: Apresentar a soma de todos os pagamentos mensais a realizar num dado clube desportivo.</w:t>
+      </w:r>
+    </w:p>
+    <w:p>
+      <w:pPr>
+        <w:rPr>
+          <w:rFonts w:ascii="Times New Roman" w:cs="Times New Roman" w:eastAsia="Times New Roman" w:hAnsi="Times New Roman"/>
+          <w:sz w:val="24"/>
+          <w:szCs w:val="24"/>
+        </w:rPr>
+      </w:pPr>
+      <w:r>
+        <w:rPr>
+          <w:rtl w:val="0"/>
+        </w:rPr>
+      </w:r>
+    </w:p>
+    <w:p>
+      <w:pPr>
+        <w:rPr>
+          <w:rFonts w:ascii="Times New Roman" w:cs="Times New Roman" w:eastAsia="Times New Roman" w:hAnsi="Times New Roman"/>
+          <w:sz w:val="24"/>
+          <w:szCs w:val="24"/>
+        </w:rPr>
+      </w:pPr>
+      <w:r>
+        <w:rPr>
+          <w:rFonts w:ascii="Times New Roman" w:cs="Times New Roman" w:eastAsia="Times New Roman" w:hAnsi="Times New Roman"/>
+          <w:sz w:val="24"/>
+          <w:szCs w:val="24"/>
+          <w:rtl w:val="0"/>
+        </w:rPr>
+        <w:t xml:space="preserve">Calcular valor de pagamento para um atleta: Calcular e retornar o valor de pagamento mensal a ser efetuado a um dado atleta. Dependendo do tipo de atleta (Profissional, Amador, etc.), esta formúla varia.</w:t>
+      </w:r>
+    </w:p>
+    <w:p>
+      <w:pPr>
+        <w:rPr>
+          <w:rFonts w:ascii="Times New Roman" w:cs="Times New Roman" w:eastAsia="Times New Roman" w:hAnsi="Times New Roman"/>
+          <w:sz w:val="24"/>
+          <w:szCs w:val="24"/>
+        </w:rPr>
+      </w:pPr>
+      <w:r>
+        <w:rPr>
+          <w:rtl w:val="0"/>
+        </w:rPr>
+      </w:r>
+    </w:p>
+    <w:p>
+      <w:pPr>
+        <w:rPr>
+          <w:rFonts w:ascii="Times New Roman" w:cs="Times New Roman" w:eastAsia="Times New Roman" w:hAnsi="Times New Roman"/>
+          <w:sz w:val="24"/>
+          <w:szCs w:val="24"/>
+        </w:rPr>
+      </w:pPr>
+      <w:r>
+        <w:rPr>
+          <w:rFonts w:ascii="Times New Roman" w:cs="Times New Roman" w:eastAsia="Times New Roman" w:hAnsi="Times New Roman"/>
+          <w:sz w:val="24"/>
+          <w:szCs w:val="24"/>
+          <w:rtl w:val="0"/>
+        </w:rPr>
+        <w:t xml:space="preserve">Calcular valor da FCM por atleta: Cálculo e retorno do valor da Frequência Cardíaca Máxima para um dado atleta. Esta é calculada com base no género e  na atividade associada a cada atleta. </w:t>
+      </w:r>
+    </w:p>
+    <w:p>
+      <w:pPr>
+        <w:rPr>
+          <w:rFonts w:ascii="Times New Roman" w:cs="Times New Roman" w:eastAsia="Times New Roman" w:hAnsi="Times New Roman"/>
+          <w:sz w:val="24"/>
+          <w:szCs w:val="24"/>
+        </w:rPr>
+      </w:pPr>
+      <w:r>
+        <w:rPr>
+          <w:rtl w:val="0"/>
+        </w:rPr>
+      </w:r>
+    </w:p>
+    <w:p>
+      <w:pPr>
+        <w:rPr>
+          <w:rFonts w:ascii="Times New Roman" w:cs="Times New Roman" w:eastAsia="Times New Roman" w:hAnsi="Times New Roman"/>
+          <w:sz w:val="24"/>
+          <w:szCs w:val="24"/>
+        </w:rPr>
+      </w:pPr>
+      <w:r>
+        <w:rPr>
+          <w:rFonts w:ascii="Times New Roman" w:cs="Times New Roman" w:eastAsia="Times New Roman" w:hAnsi="Times New Roman"/>
+          <w:sz w:val="24"/>
+          <w:szCs w:val="24"/>
+          <w:rtl w:val="0"/>
+        </w:rPr>
+        <w:t xml:space="preserve">Calcular o valor da FCT por atleta:  Cálculo e retorno do valor da Frequência Cardíaca de Trabalho para um dado atleta. Esta é calculada com base na FCM, na FCR, e  no objectivo de treino associado a cada atleta. </w:t>
+      </w:r>
+    </w:p>
+    <w:p>
+      <w:pPr>
+        <w:rPr>
+          <w:rFonts w:ascii="Times New Roman" w:cs="Times New Roman" w:eastAsia="Times New Roman" w:hAnsi="Times New Roman"/>
+          <w:sz w:val="24"/>
+          <w:szCs w:val="24"/>
+        </w:rPr>
+      </w:pPr>
+      <w:r>
+        <w:rPr>
+          <w:rtl w:val="0"/>
+        </w:rPr>
+      </w:r>
+    </w:p>
+    <w:p>
+      <w:pPr>
+        <w:rPr>
+          <w:rFonts w:ascii="Times New Roman" w:cs="Times New Roman" w:eastAsia="Times New Roman" w:hAnsi="Times New Roman"/>
+          <w:sz w:val="24"/>
+          <w:szCs w:val="24"/>
+          <w:shd w:fill="fff2cc" w:val="clear"/>
+        </w:rPr>
+      </w:pPr>
+      <w:r>
+        <w:rPr>
+          <w:rFonts w:ascii="Times New Roman" w:cs="Times New Roman" w:eastAsia="Times New Roman" w:hAnsi="Times New Roman"/>
+          <w:sz w:val="24"/>
+          <w:szCs w:val="24"/>
+          <w:shd w:fill="fff2cc" w:val="clear"/>
+          <w:rtl w:val="0"/>
+        </w:rPr>
+        <w:t xml:space="preserve">Adicionar prémio de competição obtido por atleta: Adicionar um valor ao valor total do prémio de um dado atleta.</w:t>
+      </w:r>
+    </w:p>
+    <w:p>
+      <w:pPr>
+        <w:rPr>
+          <w:rFonts w:ascii="Times New Roman" w:cs="Times New Roman" w:eastAsia="Times New Roman" w:hAnsi="Times New Roman"/>
+          <w:sz w:val="24"/>
+          <w:szCs w:val="24"/>
+        </w:rPr>
+      </w:pPr>
+      <w:r>
+        <w:rPr>
+          <w:rtl w:val="0"/>
+        </w:rPr>
+      </w:r>
+    </w:p>
+    <w:p>
+      <w:pPr>
+        <w:rPr>
+          <w:rFonts w:ascii="Times New Roman" w:cs="Times New Roman" w:eastAsia="Times New Roman" w:hAnsi="Times New Roman"/>
+          <w:sz w:val="24"/>
+          <w:szCs w:val="24"/>
+        </w:rPr>
+      </w:pPr>
+      <w:r>
+        <w:rPr>
+          <w:rFonts w:ascii="Times New Roman" w:cs="Times New Roman" w:eastAsia="Times New Roman" w:hAnsi="Times New Roman"/>
+          <w:sz w:val="24"/>
+          <w:szCs w:val="24"/>
+          <w:rtl w:val="0"/>
+        </w:rPr>
+        <w:t xml:space="preserve">Retornar o número de instâncias criadas de um dado tipo de atleta: Retorno duma variável que irá contar quantas instâncias de cada tipo de atleta existem, para um dado tipo solicitado.</w:t>
+      </w:r>
+    </w:p>
+    <w:p>
+      <w:pPr>
+        <w:rPr>
+          <w:rFonts w:ascii="Times New Roman" w:cs="Times New Roman" w:eastAsia="Times New Roman" w:hAnsi="Times New Roman"/>
+          <w:sz w:val="24"/>
+          <w:szCs w:val="24"/>
+        </w:rPr>
+      </w:pPr>
+      <w:r>
+        <w:rPr>
+          <w:rtl w:val="0"/>
+        </w:rPr>
+      </w:r>
+    </w:p>
+    <w:p>
+      <w:pPr>
+        <w:jc w:val="center"/>
+        <w:rPr>
+          <w:rFonts w:ascii="Times New Roman" w:cs="Times New Roman" w:eastAsia="Times New Roman" w:hAnsi="Times New Roman"/>
+          <w:b w:val="1"/>
+          <w:sz w:val="30"/>
+          <w:szCs w:val="30"/>
+          <w:highlight w:val="green"/>
+        </w:rPr>
+      </w:pPr>
+      <w:r>
+        <w:rPr>
+          <w:rFonts w:ascii="Times New Roman" w:cs="Times New Roman" w:eastAsia="Times New Roman" w:hAnsi="Times New Roman"/>
+          <w:b w:val="1"/>
+          <w:sz w:val="30"/>
+          <w:szCs w:val="30"/>
+          <w:highlight w:val="green"/>
+          <w:rtl w:val="0"/>
+        </w:rPr>
+        <w:t xml:space="preserve">(Em aberto: utilizar a data actual | Implicações em -&gt; Idade, Antiguidade, Prémio, Calculo de Pagamento)</w:t>
+      </w:r>
+    </w:p>
+    <w:p>
+      <w:pPr>
+        <w:rPr>
+          <w:rFonts w:ascii="Times New Roman" w:cs="Times New Roman" w:eastAsia="Times New Roman" w:hAnsi="Times New Roman"/>
+          <w:sz w:val="24"/>
+          <w:szCs w:val="24"/>
+          <w:shd w:fill="fff2cc" w:val="clear"/>
+        </w:rPr>
+      </w:pPr>
+      <w:r>
+        <w:rPr>
+          <w:rtl w:val="0"/>
+        </w:rPr>
+      </w:r>
+    </w:p>
+    <w:p>
+      <w:pPr>
+        <w:rPr>
+          <w:rFonts w:ascii="Times New Roman" w:cs="Times New Roman" w:eastAsia="Times New Roman" w:hAnsi="Times New Roman"/>
+          <w:sz w:val="24"/>
+          <w:szCs w:val="24"/>
+          <w:shd w:fill="fff2cc" w:val="clear"/>
+        </w:rPr>
+      </w:pPr>
+      <w:r>
+        <w:rPr>
+          <w:rtl w:val="0"/>
+        </w:rPr>
+      </w:r>
+    </w:p>
+    <w:p>
+      <w:pPr>
+        <w:rPr>
+          <w:rFonts w:ascii="Times New Roman" w:cs="Times New Roman" w:eastAsia="Times New Roman" w:hAnsi="Times New Roman"/>
+          <w:b w:val="1"/>
+          <w:sz w:val="26"/>
+          <w:szCs w:val="26"/>
+        </w:rPr>
+      </w:pPr>
+      <w:r>
+        <w:rPr>
+          <w:rtl w:val="0"/>
+        </w:rPr>
+      </w:r>
+    </w:p>
+    <w:p>
+      <w:pPr>
+        <w:rPr>
+          <w:rFonts w:ascii="Times New Roman" w:cs="Times New Roman" w:eastAsia="Times New Roman" w:hAnsi="Times New Roman"/>
+          <w:b w:val="1"/>
+          <w:sz w:val="26"/>
+          <w:szCs w:val="26"/>
+        </w:rPr>
+      </w:pPr>
+      <w:r>
+        <w:rPr>
+          <w:rFonts w:ascii="Times New Roman" w:cs="Times New Roman" w:eastAsia="Times New Roman" w:hAnsi="Times New Roman"/>
+          <w:b w:val="1"/>
+          <w:sz w:val="26"/>
+          <w:szCs w:val="26"/>
           <w:rtl w:val="0"/>
         </w:rPr>
         <w:t xml:space="preserve">Casos de Uso</w:t>
@@ -1447,143 +1577,789 @@
       <w:pPr>
         <w:rPr>
           <w:rFonts w:ascii="Times New Roman" w:cs="Times New Roman" w:eastAsia="Times New Roman" w:hAnsi="Times New Roman"/>
-          <w:sz w:val="24"/>
-          <w:szCs w:val="24"/>
-        </w:rPr>
-      </w:pPr>
-      <w:r>
-        <w:rPr>
-          <w:rFonts w:ascii="Times New Roman" w:cs="Times New Roman" w:eastAsia="Times New Roman" w:hAnsi="Times New Roman"/>
-          <w:sz w:val="24"/>
-          <w:szCs w:val="24"/>
-          <w:rtl w:val="0"/>
-        </w:rPr>
-        <w:t xml:space="preserve">Registar clube desportivo</w:t>
-      </w:r>
-    </w:p>
-    <w:p>
-      <w:pPr>
-        <w:rPr>
-          <w:rFonts w:ascii="Times New Roman" w:cs="Times New Roman" w:eastAsia="Times New Roman" w:hAnsi="Times New Roman"/>
-          <w:sz w:val="24"/>
-          <w:szCs w:val="24"/>
-        </w:rPr>
-      </w:pPr>
-      <w:r>
-        <w:rPr>
-          <w:rtl w:val="0"/>
-        </w:rPr>
-      </w:r>
-    </w:p>
-    <w:p>
-      <w:pPr>
-        <w:rPr>
-          <w:rFonts w:ascii="Times New Roman" w:cs="Times New Roman" w:eastAsia="Times New Roman" w:hAnsi="Times New Roman"/>
-          <w:sz w:val="24"/>
-          <w:szCs w:val="24"/>
-        </w:rPr>
-      </w:pPr>
-      <w:r>
-        <w:rPr>
-          <w:rFonts w:ascii="Times New Roman" w:cs="Times New Roman" w:eastAsia="Times New Roman" w:hAnsi="Times New Roman"/>
-          <w:sz w:val="24"/>
-          <w:szCs w:val="24"/>
-          <w:rtl w:val="0"/>
-        </w:rPr>
-        <w:t xml:space="preserve">Consultar clube desportivo</w:t>
-      </w:r>
-    </w:p>
-    <w:p>
-      <w:pPr>
-        <w:rPr>
-          <w:rFonts w:ascii="Times New Roman" w:cs="Times New Roman" w:eastAsia="Times New Roman" w:hAnsi="Times New Roman"/>
-          <w:sz w:val="24"/>
-          <w:szCs w:val="24"/>
-        </w:rPr>
-      </w:pPr>
-      <w:r>
-        <w:rPr>
-          <w:rtl w:val="0"/>
-        </w:rPr>
-      </w:r>
-    </w:p>
-    <w:p>
-      <w:pPr>
-        <w:rPr>
-          <w:rFonts w:ascii="Times New Roman" w:cs="Times New Roman" w:eastAsia="Times New Roman" w:hAnsi="Times New Roman"/>
-          <w:sz w:val="24"/>
-          <w:szCs w:val="24"/>
-        </w:rPr>
-      </w:pPr>
-      <w:r>
-        <w:rPr>
-          <w:rFonts w:ascii="Times New Roman" w:cs="Times New Roman" w:eastAsia="Times New Roman" w:hAnsi="Times New Roman"/>
-          <w:sz w:val="24"/>
-          <w:szCs w:val="24"/>
-          <w:rtl w:val="0"/>
-        </w:rPr>
-        <w:t xml:space="preserve">Registar um novo atleta na plataforma: O utilizador inicia a inserção de um novo atleta no contentor de um dado clube desportivo. A plataforma solicita os dados necessários (nome, número de identificação civil, género e idade). O utilizador insere os dados. A plataforma valida os dados e efectua o registo do atleta na plataforma. A plataforma informa o utilizador de que o registo foi feito com sucesso.</w:t>
-      </w:r>
-    </w:p>
-    <w:p>
-      <w:pPr>
-        <w:rPr>
-          <w:rFonts w:ascii="Times New Roman" w:cs="Times New Roman" w:eastAsia="Times New Roman" w:hAnsi="Times New Roman"/>
-          <w:sz w:val="24"/>
-          <w:szCs w:val="24"/>
-        </w:rPr>
-      </w:pPr>
-      <w:r>
-        <w:rPr>
-          <w:rtl w:val="0"/>
-        </w:rPr>
-      </w:r>
-    </w:p>
-    <w:p>
-      <w:pPr>
-        <w:rPr>
-          <w:rFonts w:ascii="Times New Roman" w:cs="Times New Roman" w:eastAsia="Times New Roman" w:hAnsi="Times New Roman"/>
-          <w:sz w:val="24"/>
-          <w:szCs w:val="24"/>
-        </w:rPr>
-      </w:pPr>
-      <w:r>
-        <w:rPr>
-          <w:rFonts w:ascii="Times New Roman" w:cs="Times New Roman" w:eastAsia="Times New Roman" w:hAnsi="Times New Roman"/>
-          <w:sz w:val="24"/>
-          <w:szCs w:val="24"/>
-          <w:rtl w:val="0"/>
-        </w:rPr>
-        <w:t xml:space="preserve">Criar atividade</w:t>
-      </w:r>
-    </w:p>
-    <w:p>
-      <w:pPr>
-        <w:rPr>
-          <w:rFonts w:ascii="Times New Roman" w:cs="Times New Roman" w:eastAsia="Times New Roman" w:hAnsi="Times New Roman"/>
-          <w:sz w:val="24"/>
-          <w:szCs w:val="24"/>
-        </w:rPr>
-      </w:pPr>
-      <w:r>
-        <w:rPr>
-          <w:rtl w:val="0"/>
-        </w:rPr>
-      </w:r>
-    </w:p>
-    <w:p>
-      <w:pPr>
-        <w:rPr>
-          <w:rFonts w:ascii="Times New Roman" w:cs="Times New Roman" w:eastAsia="Times New Roman" w:hAnsi="Times New Roman"/>
-          <w:sz w:val="24"/>
-          <w:szCs w:val="24"/>
-        </w:rPr>
-      </w:pPr>
-      <w:r>
-        <w:rPr>
-          <w:rFonts w:ascii="Times New Roman" w:cs="Times New Roman" w:eastAsia="Times New Roman" w:hAnsi="Times New Roman"/>
-          <w:sz w:val="24"/>
-          <w:szCs w:val="24"/>
+          <w:b w:val="1"/>
+          <w:sz w:val="26"/>
+          <w:szCs w:val="26"/>
+        </w:rPr>
+      </w:pPr>
+      <w:r>
+        <w:rPr>
+          <w:rtl w:val="0"/>
+        </w:rPr>
+      </w:r>
+    </w:p>
+    <w:p>
+      <w:pPr>
+        <w:rPr>
+          <w:rFonts w:ascii="Times New Roman" w:cs="Times New Roman" w:eastAsia="Times New Roman" w:hAnsi="Times New Roman"/>
+          <w:sz w:val="24"/>
+          <w:szCs w:val="24"/>
+        </w:rPr>
+      </w:pPr>
+      <w:r>
+        <w:rPr>
+          <w:rFonts w:ascii="Times New Roman" w:cs="Times New Roman" w:eastAsia="Times New Roman" w:hAnsi="Times New Roman"/>
+          <w:sz w:val="24"/>
+          <w:szCs w:val="24"/>
+          <w:rtl w:val="0"/>
+        </w:rPr>
+        <w:t xml:space="preserve">UC1 - Registar um novo clube desportivo</w:t>
+      </w:r>
+    </w:p>
+    <w:p>
+      <w:pPr>
+        <w:numPr>
+          <w:ilvl w:val="1"/>
+          <w:numId w:val="1"/>
+        </w:numPr>
+        <w:ind w:left="1440" w:hanging="360"/>
+        <w:rPr>
+          <w:rFonts w:ascii="Calibri" w:cs="Calibri" w:eastAsia="Calibri" w:hAnsi="Calibri"/>
+          <w:b w:val="1"/>
+        </w:rPr>
+      </w:pPr>
+      <w:r>
+        <w:rPr>
+          <w:rFonts w:ascii="Calibri" w:cs="Calibri" w:eastAsia="Calibri" w:hAnsi="Calibri"/>
+          <w:b w:val="1"/>
+          <w:rtl w:val="0"/>
+        </w:rPr>
+        <w:t xml:space="preserve">Ator primário:</w:t>
+      </w:r>
+    </w:p>
+    <w:p>
+      <w:pPr>
+        <w:numPr>
+          <w:ilvl w:val="2"/>
+          <w:numId w:val="1"/>
+        </w:numPr>
+        <w:ind w:left="2160" w:hanging="360"/>
+        <w:rPr>
+          <w:rFonts w:ascii="Calibri" w:cs="Calibri" w:eastAsia="Calibri" w:hAnsi="Calibri"/>
+        </w:rPr>
+      </w:pPr>
+      <w:r>
+        <w:rPr>
+          <w:rFonts w:ascii="Calibri" w:cs="Calibri" w:eastAsia="Calibri" w:hAnsi="Calibri"/>
+          <w:rtl w:val="0"/>
+        </w:rPr>
+        <w:t xml:space="preserve">Utilizador</w:t>
+      </w:r>
+    </w:p>
+    <w:p>
+      <w:pPr>
+        <w:numPr>
+          <w:ilvl w:val="1"/>
+          <w:numId w:val="1"/>
+        </w:numPr>
+        <w:ind w:left="1440" w:hanging="360"/>
+        <w:rPr>
+          <w:rFonts w:ascii="Calibri" w:cs="Calibri" w:eastAsia="Calibri" w:hAnsi="Calibri"/>
+          <w:b w:val="1"/>
+        </w:rPr>
+      </w:pPr>
+      <w:r>
+        <w:rPr>
+          <w:rFonts w:ascii="Calibri" w:cs="Calibri" w:eastAsia="Calibri" w:hAnsi="Calibri"/>
+          <w:b w:val="1"/>
+          <w:rtl w:val="0"/>
+        </w:rPr>
+        <w:t xml:space="preserve">Partes interessadas e seus interesses:</w:t>
+      </w:r>
+    </w:p>
+    <w:p>
+      <w:pPr>
+        <w:numPr>
+          <w:ilvl w:val="2"/>
+          <w:numId w:val="1"/>
+        </w:numPr>
+        <w:ind w:left="2160" w:hanging="360"/>
+        <w:rPr>
+          <w:rFonts w:ascii="Calibri" w:cs="Calibri" w:eastAsia="Calibri" w:hAnsi="Calibri"/>
+        </w:rPr>
+      </w:pPr>
+      <w:r>
+        <w:rPr>
+          <w:rFonts w:ascii="Calibri" w:cs="Calibri" w:eastAsia="Calibri" w:hAnsi="Calibri"/>
+          <w:rtl w:val="0"/>
+        </w:rPr>
+        <w:t xml:space="preserve">Utilizador: pretende criar um clube desportivo onde pode armazenar vários atletas e todas as informações relevantes sobre o mesmo.</w:t>
+      </w:r>
+    </w:p>
+    <w:p>
+      <w:pPr>
+        <w:numPr>
+          <w:ilvl w:val="1"/>
+          <w:numId w:val="1"/>
+        </w:numPr>
+        <w:ind w:left="1440" w:hanging="360"/>
+        <w:rPr>
+          <w:rFonts w:ascii="Calibri" w:cs="Calibri" w:eastAsia="Calibri" w:hAnsi="Calibri"/>
+          <w:b w:val="1"/>
+        </w:rPr>
+      </w:pPr>
+      <w:r>
+        <w:rPr>
+          <w:rFonts w:ascii="Calibri" w:cs="Calibri" w:eastAsia="Calibri" w:hAnsi="Calibri"/>
+          <w:b w:val="1"/>
+          <w:rtl w:val="0"/>
+        </w:rPr>
+        <w:t xml:space="preserve">Pré-condições:</w:t>
+      </w:r>
+    </w:p>
+    <w:p>
+      <w:pPr>
+        <w:numPr>
+          <w:ilvl w:val="2"/>
+          <w:numId w:val="1"/>
+        </w:numPr>
+        <w:ind w:left="2160" w:hanging="360"/>
+        <w:rPr>
+          <w:rFonts w:ascii="Calibri" w:cs="Calibri" w:eastAsia="Calibri" w:hAnsi="Calibri"/>
+        </w:rPr>
+      </w:pPr>
+      <w:r>
+        <w:rPr>
+          <w:rFonts w:ascii="Calibri" w:cs="Calibri" w:eastAsia="Calibri" w:hAnsi="Calibri"/>
+          <w:rtl w:val="0"/>
+        </w:rPr>
+        <w:t xml:space="preserve">Saber o nome do clube e a data de fundação.</w:t>
+      </w:r>
+    </w:p>
+    <w:p>
+      <w:pPr>
+        <w:numPr>
+          <w:ilvl w:val="1"/>
+          <w:numId w:val="1"/>
+        </w:numPr>
+        <w:ind w:left="1440" w:hanging="360"/>
+        <w:rPr>
+          <w:rFonts w:ascii="Calibri" w:cs="Calibri" w:eastAsia="Calibri" w:hAnsi="Calibri"/>
+          <w:b w:val="1"/>
+        </w:rPr>
+      </w:pPr>
+      <w:r>
+        <w:rPr>
+          <w:rFonts w:ascii="Calibri" w:cs="Calibri" w:eastAsia="Calibri" w:hAnsi="Calibri"/>
+          <w:b w:val="1"/>
+          <w:rtl w:val="0"/>
+        </w:rPr>
+        <w:t xml:space="preserve">Pós condições:</w:t>
+      </w:r>
+    </w:p>
+    <w:p>
+      <w:pPr>
+        <w:numPr>
+          <w:ilvl w:val="2"/>
+          <w:numId w:val="1"/>
+        </w:numPr>
+        <w:ind w:left="2160" w:hanging="360"/>
+        <w:rPr>
+          <w:rFonts w:ascii="Calibri" w:cs="Calibri" w:eastAsia="Calibri" w:hAnsi="Calibri"/>
+        </w:rPr>
+      </w:pPr>
+      <w:r>
+        <w:rPr>
+          <w:rFonts w:ascii="Calibri" w:cs="Calibri" w:eastAsia="Calibri" w:hAnsi="Calibri"/>
+          <w:rtl w:val="0"/>
+        </w:rPr>
+        <w:t xml:space="preserve">A informação sobre o clube é registada no sistema.</w:t>
+      </w:r>
+    </w:p>
+    <w:p>
+      <w:pPr>
+        <w:numPr>
+          <w:ilvl w:val="1"/>
+          <w:numId w:val="1"/>
+        </w:numPr>
+        <w:ind w:left="1440" w:hanging="360"/>
+        <w:rPr>
+          <w:rFonts w:ascii="Calibri" w:cs="Calibri" w:eastAsia="Calibri" w:hAnsi="Calibri"/>
+          <w:b w:val="1"/>
+        </w:rPr>
+      </w:pPr>
+      <w:r>
+        <w:rPr>
+          <w:rFonts w:ascii="Calibri" w:cs="Calibri" w:eastAsia="Calibri" w:hAnsi="Calibri"/>
+          <w:b w:val="1"/>
+          <w:rtl w:val="0"/>
+        </w:rPr>
+        <w:t xml:space="preserve">Cenário de sucesso principal</w:t>
+      </w:r>
+    </w:p>
+    <w:p>
+      <w:pPr>
+        <w:numPr>
+          <w:ilvl w:val="2"/>
+          <w:numId w:val="1"/>
+        </w:numPr>
+        <w:ind w:left="2160" w:hanging="360"/>
+        <w:rPr>
+          <w:rFonts w:ascii="Calibri" w:cs="Calibri" w:eastAsia="Calibri" w:hAnsi="Calibri"/>
+        </w:rPr>
+      </w:pPr>
+      <w:r>
+        <w:rPr>
+          <w:rFonts w:ascii="Calibri" w:cs="Calibri" w:eastAsia="Calibri" w:hAnsi="Calibri"/>
+          <w:rtl w:val="0"/>
+        </w:rPr>
+        <w:t xml:space="preserve">O utilizador inicia o registo do clube desportivo.</w:t>
+      </w:r>
+    </w:p>
+    <w:p>
+      <w:pPr>
+        <w:numPr>
+          <w:ilvl w:val="2"/>
+          <w:numId w:val="1"/>
+        </w:numPr>
+        <w:ind w:left="2160" w:hanging="360"/>
+        <w:rPr>
+          <w:rFonts w:ascii="Calibri" w:cs="Calibri" w:eastAsia="Calibri" w:hAnsi="Calibri"/>
+        </w:rPr>
+      </w:pPr>
+      <w:r>
+        <w:rPr>
+          <w:rFonts w:ascii="Calibri" w:cs="Calibri" w:eastAsia="Calibri" w:hAnsi="Calibri"/>
+          <w:rtl w:val="0"/>
+        </w:rPr>
+        <w:t xml:space="preserve">O sistema solicita os dados necessários (nome do clube e data de fundação).</w:t>
+      </w:r>
+    </w:p>
+    <w:p>
+      <w:pPr>
+        <w:numPr>
+          <w:ilvl w:val="2"/>
+          <w:numId w:val="1"/>
+        </w:numPr>
+        <w:ind w:left="2160" w:hanging="360"/>
+        <w:rPr>
+          <w:rFonts w:ascii="Calibri" w:cs="Calibri" w:eastAsia="Calibri" w:hAnsi="Calibri"/>
+        </w:rPr>
+      </w:pPr>
+      <w:r>
+        <w:rPr>
+          <w:rFonts w:ascii="Calibri" w:cs="Calibri" w:eastAsia="Calibri" w:hAnsi="Calibri"/>
+          <w:rtl w:val="0"/>
+        </w:rPr>
+        <w:t xml:space="preserve">O utilizador introduz os dados solicitados.</w:t>
+      </w:r>
+    </w:p>
+    <w:p>
+      <w:pPr>
+        <w:numPr>
+          <w:ilvl w:val="2"/>
+          <w:numId w:val="1"/>
+        </w:numPr>
+        <w:ind w:left="2160" w:hanging="360"/>
+        <w:rPr>
+          <w:rFonts w:ascii="Calibri" w:cs="Calibri" w:eastAsia="Calibri" w:hAnsi="Calibri"/>
+        </w:rPr>
+      </w:pPr>
+      <w:r>
+        <w:rPr>
+          <w:rFonts w:ascii="Calibri" w:cs="Calibri" w:eastAsia="Calibri" w:hAnsi="Calibri"/>
+          <w:rtl w:val="0"/>
+        </w:rPr>
+        <w:t xml:space="preserve">O sistema valida e apresenta os dados ao utilizador, pedindo que os confirme.</w:t>
+      </w:r>
+    </w:p>
+    <w:p>
+      <w:pPr>
+        <w:numPr>
+          <w:ilvl w:val="2"/>
+          <w:numId w:val="1"/>
+        </w:numPr>
+        <w:ind w:left="2160" w:hanging="360"/>
+        <w:rPr>
+          <w:rFonts w:ascii="Calibri" w:cs="Calibri" w:eastAsia="Calibri" w:hAnsi="Calibri"/>
+        </w:rPr>
+      </w:pPr>
+      <w:r>
+        <w:rPr>
+          <w:rFonts w:ascii="Calibri" w:cs="Calibri" w:eastAsia="Calibri" w:hAnsi="Calibri"/>
+          <w:rtl w:val="0"/>
+        </w:rPr>
+        <w:t xml:space="preserve">O utilizador confirma.</w:t>
+      </w:r>
+    </w:p>
+    <w:p>
+      <w:pPr>
+        <w:numPr>
+          <w:ilvl w:val="2"/>
+          <w:numId w:val="1"/>
+        </w:numPr>
+        <w:ind w:left="2160" w:hanging="360"/>
+        <w:rPr>
+          <w:rFonts w:ascii="Calibri" w:cs="Calibri" w:eastAsia="Calibri" w:hAnsi="Calibri"/>
+        </w:rPr>
+      </w:pPr>
+      <w:r>
+        <w:rPr>
+          <w:rFonts w:ascii="Calibri" w:cs="Calibri" w:eastAsia="Calibri" w:hAnsi="Calibri"/>
+          <w:rtl w:val="0"/>
+        </w:rPr>
+        <w:t xml:space="preserve">O sistema regista os dados e informa o utilizador do sucesso da operação.</w:t>
+      </w:r>
+    </w:p>
+    <w:p>
+      <w:pPr>
+        <w:numPr>
+          <w:ilvl w:val="1"/>
+          <w:numId w:val="1"/>
+        </w:numPr>
+        <w:ind w:left="1440" w:hanging="360"/>
+        <w:rPr>
+          <w:rFonts w:ascii="Calibri" w:cs="Calibri" w:eastAsia="Calibri" w:hAnsi="Calibri"/>
+          <w:b w:val="1"/>
+        </w:rPr>
+      </w:pPr>
+      <w:r>
+        <w:rPr>
+          <w:rFonts w:ascii="Calibri" w:cs="Calibri" w:eastAsia="Calibri" w:hAnsi="Calibri"/>
+          <w:b w:val="1"/>
+          <w:rtl w:val="0"/>
+        </w:rPr>
+        <w:t xml:space="preserve">Extensões (ou fluxos alternativos)</w:t>
+      </w:r>
+    </w:p>
+    <w:p>
+      <w:pPr>
+        <w:numPr>
+          <w:ilvl w:val="2"/>
+          <w:numId w:val="1"/>
+        </w:numPr>
+        <w:ind w:left="2160" w:hanging="360"/>
+        <w:rPr>
+          <w:rFonts w:ascii="Calibri" w:cs="Calibri" w:eastAsia="Calibri" w:hAnsi="Calibri"/>
+        </w:rPr>
+      </w:pPr>
+      <w:r>
+        <w:rPr>
+          <w:rFonts w:ascii="Calibri" w:cs="Calibri" w:eastAsia="Calibri" w:hAnsi="Calibri"/>
+          <w:rtl w:val="0"/>
+        </w:rPr>
+        <w:t xml:space="preserve">O utilizador solicita o cancelamento do registo de um novo clube desportivo. O caso de uso termina.</w:t>
+      </w:r>
+    </w:p>
+    <w:p>
+      <w:pPr>
+        <w:numPr>
+          <w:ilvl w:val="2"/>
+          <w:numId w:val="1"/>
+        </w:numPr>
+        <w:ind w:left="2160" w:hanging="360"/>
+        <w:rPr>
+          <w:rFonts w:ascii="Calibri" w:cs="Calibri" w:eastAsia="Calibri" w:hAnsi="Calibri"/>
+        </w:rPr>
+      </w:pPr>
+      <w:r>
+        <w:rPr>
+          <w:rFonts w:ascii="Calibri" w:cs="Calibri" w:eastAsia="Calibri" w:hAnsi="Calibri"/>
+          <w:rtl w:val="0"/>
+        </w:rPr>
+        <w:t xml:space="preserve">Dados mínimos obrigatórios em falta</w:t>
+      </w:r>
+    </w:p>
+    <w:p>
+      <w:pPr>
+        <w:numPr>
+          <w:ilvl w:val="3"/>
+          <w:numId w:val="1"/>
+        </w:numPr>
+        <w:ind w:left="2880" w:hanging="360"/>
+        <w:rPr>
+          <w:rFonts w:ascii="Calibri" w:cs="Calibri" w:eastAsia="Calibri" w:hAnsi="Calibri"/>
+        </w:rPr>
+      </w:pPr>
+      <w:r>
+        <w:rPr>
+          <w:rFonts w:ascii="Calibri" w:cs="Calibri" w:eastAsia="Calibri" w:hAnsi="Calibri"/>
+          <w:rtl w:val="0"/>
+        </w:rPr>
+        <w:t xml:space="preserve">O sistema informa quais os dados em falta.</w:t>
+      </w:r>
+    </w:p>
+    <w:p>
+      <w:pPr>
+        <w:numPr>
+          <w:ilvl w:val="3"/>
+          <w:numId w:val="1"/>
+        </w:numPr>
+        <w:ind w:left="2880" w:hanging="360"/>
+        <w:rPr>
+          <w:rFonts w:ascii="Calibri" w:cs="Calibri" w:eastAsia="Calibri" w:hAnsi="Calibri"/>
+        </w:rPr>
+      </w:pPr>
+      <w:r>
+        <w:rPr>
+          <w:rFonts w:ascii="Calibri" w:cs="Calibri" w:eastAsia="Calibri" w:hAnsi="Calibri"/>
+          <w:rtl w:val="0"/>
+        </w:rPr>
+        <w:t xml:space="preserve">O sistema permite a introdução dos dados em falta (passo iii).</w:t>
+      </w:r>
+    </w:p>
+    <w:p>
+      <w:pPr>
+        <w:numPr>
+          <w:ilvl w:val="4"/>
+          <w:numId w:val="1"/>
+        </w:numPr>
+        <w:ind w:left="3600" w:hanging="360"/>
+        <w:rPr>
+          <w:rFonts w:ascii="Calibri" w:cs="Calibri" w:eastAsia="Calibri" w:hAnsi="Calibri"/>
+        </w:rPr>
+      </w:pPr>
+      <w:r>
+        <w:rPr>
+          <w:rFonts w:ascii="Calibri" w:cs="Calibri" w:eastAsia="Calibri" w:hAnsi="Calibri"/>
+          <w:rtl w:val="0"/>
+        </w:rPr>
+        <w:t xml:space="preserve">O utilizador não altera os dados. O caso de uso termina.</w:t>
+      </w:r>
+      <w:r>
+        <w:rPr>
+          <w:rtl w:val="0"/>
+        </w:rPr>
+      </w:r>
+    </w:p>
+    <w:p>
+      <w:pPr>
+        <w:rPr>
+          <w:rFonts w:ascii="Times New Roman" w:cs="Times New Roman" w:eastAsia="Times New Roman" w:hAnsi="Times New Roman"/>
+          <w:sz w:val="24"/>
+          <w:szCs w:val="24"/>
+        </w:rPr>
+      </w:pPr>
+      <w:r>
+        <w:rPr>
+          <w:rtl w:val="0"/>
+        </w:rPr>
+      </w:r>
+    </w:p>
+    <w:p>
+      <w:pPr>
+        <w:rPr>
+          <w:rFonts w:ascii="Times New Roman" w:cs="Times New Roman" w:eastAsia="Times New Roman" w:hAnsi="Times New Roman"/>
+          <w:sz w:val="24"/>
+          <w:szCs w:val="24"/>
+        </w:rPr>
+      </w:pPr>
+      <w:r>
+        <w:rPr>
+          <w:rFonts w:ascii="Times New Roman" w:cs="Times New Roman" w:eastAsia="Times New Roman" w:hAnsi="Times New Roman"/>
+          <w:sz w:val="24"/>
+          <w:szCs w:val="24"/>
+          <w:rtl w:val="0"/>
+        </w:rPr>
+        <w:t xml:space="preserve">UC2 - Consultar clube desportivo</w:t>
+      </w:r>
+    </w:p>
+    <w:p>
+      <w:pPr>
+        <w:rPr>
+          <w:rFonts w:ascii="Times New Roman" w:cs="Times New Roman" w:eastAsia="Times New Roman" w:hAnsi="Times New Roman"/>
+          <w:sz w:val="24"/>
+          <w:szCs w:val="24"/>
+        </w:rPr>
+      </w:pPr>
+      <w:r>
+        <w:rPr>
+          <w:rtl w:val="0"/>
+        </w:rPr>
+      </w:r>
+    </w:p>
+    <w:p>
+      <w:pPr>
+        <w:rPr>
+          <w:rFonts w:ascii="Times New Roman" w:cs="Times New Roman" w:eastAsia="Times New Roman" w:hAnsi="Times New Roman"/>
+          <w:sz w:val="24"/>
+          <w:szCs w:val="24"/>
+        </w:rPr>
+      </w:pPr>
+      <w:r>
+        <w:rPr>
+          <w:rFonts w:ascii="Times New Roman" w:cs="Times New Roman" w:eastAsia="Times New Roman" w:hAnsi="Times New Roman"/>
+          <w:sz w:val="24"/>
+          <w:szCs w:val="24"/>
+          <w:rtl w:val="0"/>
+        </w:rPr>
+        <w:t xml:space="preserve">UC3 - Registar um novo atleta na plataforma:</w:t>
+      </w:r>
+    </w:p>
+    <w:p>
+      <w:pPr>
+        <w:ind w:firstLine="720"/>
+        <w:rPr>
+          <w:rFonts w:ascii="Times New Roman" w:cs="Times New Roman" w:eastAsia="Times New Roman" w:hAnsi="Times New Roman"/>
+          <w:sz w:val="24"/>
+          <w:szCs w:val="24"/>
+        </w:rPr>
+      </w:pPr>
+      <w:r>
+        <w:rPr>
+          <w:rFonts w:ascii="Times New Roman" w:cs="Times New Roman" w:eastAsia="Times New Roman" w:hAnsi="Times New Roman"/>
+          <w:sz w:val="24"/>
+          <w:szCs w:val="24"/>
+          <w:rtl w:val="0"/>
+        </w:rPr>
+        <w:t xml:space="preserve">O utilizador inicia a inserção de um novo atleta no contentor de um dado clube desportivo. A plataforma solicita os dados necessários (nome, número de identificação civil, </w:t>
+      </w:r>
+      <w:r>
+        <w:rPr>
+          <w:rFonts w:ascii="Times New Roman" w:cs="Times New Roman" w:eastAsia="Times New Roman" w:hAnsi="Times New Roman"/>
+          <w:sz w:val="24"/>
+          <w:szCs w:val="24"/>
+          <w:shd w:fill="fff2cc" w:val="clear"/>
+          <w:rtl w:val="0"/>
+        </w:rPr>
+        <w:t xml:space="preserve">género e idade (data de nascimento), objetivo de treino</w:t>
+      </w:r>
+      <w:r>
+        <w:rPr>
+          <w:rFonts w:ascii="Times New Roman" w:cs="Times New Roman" w:eastAsia="Times New Roman" w:hAnsi="Times New Roman"/>
+          <w:sz w:val="24"/>
+          <w:szCs w:val="24"/>
+          <w:rtl w:val="0"/>
+        </w:rPr>
+        <w:t xml:space="preserve">). O utilizador insere os dados. A plataforma valida os dados e efectua o registo do atleta na plataforma. A plataforma informa o utilizador de que o registo foi feito com sucesso.</w:t>
+      </w:r>
+    </w:p>
+    <w:p>
+      <w:pPr>
+        <w:rPr>
+          <w:rFonts w:ascii="Times New Roman" w:cs="Times New Roman" w:eastAsia="Times New Roman" w:hAnsi="Times New Roman"/>
+          <w:sz w:val="24"/>
+          <w:szCs w:val="24"/>
+        </w:rPr>
+      </w:pPr>
+      <w:r>
+        <w:rPr>
+          <w:rtl w:val="0"/>
+        </w:rPr>
+      </w:r>
+    </w:p>
+    <w:p>
+      <w:pPr>
+        <w:rPr>
+          <w:rFonts w:ascii="Times New Roman" w:cs="Times New Roman" w:eastAsia="Times New Roman" w:hAnsi="Times New Roman"/>
+          <w:sz w:val="24"/>
+          <w:szCs w:val="24"/>
+        </w:rPr>
+      </w:pPr>
+      <w:r>
+        <w:rPr>
+          <w:rFonts w:ascii="Times New Roman" w:cs="Times New Roman" w:eastAsia="Times New Roman" w:hAnsi="Times New Roman"/>
+          <w:sz w:val="24"/>
+          <w:szCs w:val="24"/>
+          <w:rtl w:val="0"/>
+        </w:rPr>
+        <w:t xml:space="preserve">UC4 - Consultar atleta</w:t>
+      </w:r>
+    </w:p>
+    <w:p>
+      <w:pPr>
+        <w:rPr>
+          <w:rFonts w:ascii="Times New Roman" w:cs="Times New Roman" w:eastAsia="Times New Roman" w:hAnsi="Times New Roman"/>
+          <w:sz w:val="24"/>
+          <w:szCs w:val="24"/>
+        </w:rPr>
+      </w:pPr>
+      <w:r>
+        <w:rPr>
+          <w:rtl w:val="0"/>
+        </w:rPr>
+      </w:r>
+    </w:p>
+    <w:p>
+      <w:pPr>
+        <w:rPr>
+          <w:rFonts w:ascii="Times New Roman" w:cs="Times New Roman" w:eastAsia="Times New Roman" w:hAnsi="Times New Roman"/>
+          <w:sz w:val="24"/>
+          <w:szCs w:val="24"/>
+        </w:rPr>
+      </w:pPr>
+      <w:r>
+        <w:rPr>
+          <w:rFonts w:ascii="Times New Roman" w:cs="Times New Roman" w:eastAsia="Times New Roman" w:hAnsi="Times New Roman"/>
+          <w:sz w:val="24"/>
+          <w:szCs w:val="24"/>
+          <w:rtl w:val="0"/>
+        </w:rPr>
+        <w:t xml:space="preserve">UC5 - Obter pagamento mensal</w:t>
+      </w:r>
+    </w:p>
+    <w:p>
+      <w:pPr>
+        <w:rPr>
+          <w:rFonts w:ascii="Times New Roman" w:cs="Times New Roman" w:eastAsia="Times New Roman" w:hAnsi="Times New Roman"/>
+          <w:sz w:val="24"/>
+          <w:szCs w:val="24"/>
+        </w:rPr>
+      </w:pPr>
+      <w:r>
+        <w:rPr>
+          <w:rtl w:val="0"/>
+        </w:rPr>
+      </w:r>
+    </w:p>
+    <w:p>
+      <w:pPr>
+        <w:rPr>
+          <w:rFonts w:ascii="Times New Roman" w:cs="Times New Roman" w:eastAsia="Times New Roman" w:hAnsi="Times New Roman"/>
+          <w:sz w:val="24"/>
+          <w:szCs w:val="24"/>
+        </w:rPr>
+      </w:pPr>
+      <w:r>
+        <w:rPr>
+          <w:rFonts w:ascii="Times New Roman" w:cs="Times New Roman" w:eastAsia="Times New Roman" w:hAnsi="Times New Roman"/>
+          <w:sz w:val="24"/>
+          <w:szCs w:val="24"/>
+          <w:rtl w:val="0"/>
+        </w:rPr>
+        <w:t xml:space="preserve">UC6 - Obter pagamento total aos atletas do clube</w:t>
+      </w:r>
+    </w:p>
+    <w:p>
+      <w:pPr>
+        <w:rPr>
+          <w:rFonts w:ascii="Times New Roman" w:cs="Times New Roman" w:eastAsia="Times New Roman" w:hAnsi="Times New Roman"/>
+          <w:sz w:val="24"/>
+          <w:szCs w:val="24"/>
+        </w:rPr>
+      </w:pPr>
+      <w:r>
+        <w:rPr>
+          <w:rtl w:val="0"/>
+        </w:rPr>
+      </w:r>
+    </w:p>
+    <w:p>
+      <w:pPr>
+        <w:rPr>
+          <w:rFonts w:ascii="Times New Roman" w:cs="Times New Roman" w:eastAsia="Times New Roman" w:hAnsi="Times New Roman"/>
+          <w:sz w:val="24"/>
+          <w:szCs w:val="24"/>
+        </w:rPr>
+      </w:pPr>
+      <w:r>
+        <w:rPr>
+          <w:rtl w:val="0"/>
+        </w:rPr>
+      </w:r>
+    </w:p>
+    <w:p>
+      <w:pPr>
+        <w:rPr>
+          <w:rFonts w:ascii="Times New Roman" w:cs="Times New Roman" w:eastAsia="Times New Roman" w:hAnsi="Times New Roman"/>
+          <w:sz w:val="24"/>
+          <w:szCs w:val="24"/>
+        </w:rPr>
+      </w:pPr>
+      <w:r>
+        <w:rPr>
+          <w:rtl w:val="0"/>
+        </w:rPr>
+      </w:r>
+    </w:p>
+    <w:p>
+      <w:pPr>
+        <w:rPr>
+          <w:rFonts w:ascii="Times New Roman" w:cs="Times New Roman" w:eastAsia="Times New Roman" w:hAnsi="Times New Roman"/>
+          <w:sz w:val="24"/>
+          <w:szCs w:val="24"/>
+        </w:rPr>
+      </w:pPr>
+      <w:r>
+        <w:rPr>
+          <w:rtl w:val="0"/>
+        </w:rPr>
+      </w:r>
+    </w:p>
+    <w:p>
+      <w:pPr>
+        <w:rPr>
+          <w:rFonts w:ascii="Times New Roman" w:cs="Times New Roman" w:eastAsia="Times New Roman" w:hAnsi="Times New Roman"/>
+          <w:sz w:val="24"/>
+          <w:szCs w:val="24"/>
+          <w:u w:val="single"/>
+        </w:rPr>
+      </w:pPr>
+      <w:r>
+        <w:rPr>
+          <w:rFonts w:ascii="Times New Roman" w:cs="Times New Roman" w:eastAsia="Times New Roman" w:hAnsi="Times New Roman"/>
+          <w:sz w:val="24"/>
+          <w:szCs w:val="24"/>
+          <w:u w:val="single"/>
+          <w:rtl w:val="0"/>
+        </w:rPr>
+        <w:t xml:space="preserve">Consultar FCM</w:t>
+      </w:r>
+    </w:p>
+    <w:p>
+      <w:pPr>
+        <w:rPr>
+          <w:rFonts w:ascii="Times New Roman" w:cs="Times New Roman" w:eastAsia="Times New Roman" w:hAnsi="Times New Roman"/>
+          <w:sz w:val="24"/>
+          <w:szCs w:val="24"/>
+          <w:u w:val="single"/>
+        </w:rPr>
+      </w:pPr>
+      <w:r>
+        <w:rPr>
+          <w:rtl w:val="0"/>
+        </w:rPr>
+      </w:r>
+    </w:p>
+    <w:p>
+      <w:pPr>
+        <w:rPr>
+          <w:rFonts w:ascii="Times New Roman" w:cs="Times New Roman" w:eastAsia="Times New Roman" w:hAnsi="Times New Roman"/>
+          <w:sz w:val="24"/>
+          <w:szCs w:val="24"/>
+          <w:u w:val="single"/>
+        </w:rPr>
+      </w:pPr>
+      <w:r>
+        <w:rPr>
+          <w:rFonts w:ascii="Times New Roman" w:cs="Times New Roman" w:eastAsia="Times New Roman" w:hAnsi="Times New Roman"/>
+          <w:sz w:val="24"/>
+          <w:szCs w:val="24"/>
+          <w:u w:val="single"/>
+          <w:rtl w:val="0"/>
+        </w:rPr>
+        <w:t xml:space="preserve">Consultar FCT</w:t>
+      </w:r>
+    </w:p>
+    <w:p>
+      <w:pPr>
+        <w:rPr>
+          <w:rFonts w:ascii="Times New Roman" w:cs="Times New Roman" w:eastAsia="Times New Roman" w:hAnsi="Times New Roman"/>
+          <w:sz w:val="24"/>
+          <w:szCs w:val="24"/>
+        </w:rPr>
+      </w:pPr>
+      <w:r>
+        <w:rPr>
+          <w:rtl w:val="0"/>
+        </w:rPr>
+      </w:r>
+    </w:p>
+    <w:p>
+      <w:pPr>
+        <w:rPr>
+          <w:rFonts w:ascii="Times New Roman" w:cs="Times New Roman" w:eastAsia="Times New Roman" w:hAnsi="Times New Roman"/>
+          <w:sz w:val="24"/>
+          <w:szCs w:val="24"/>
+          <w:shd w:fill="fff2cc" w:val="clear"/>
+        </w:rPr>
+      </w:pPr>
+      <w:r>
+        <w:rPr>
+          <w:rFonts w:ascii="Times New Roman" w:cs="Times New Roman" w:eastAsia="Times New Roman" w:hAnsi="Times New Roman"/>
+          <w:sz w:val="24"/>
+          <w:szCs w:val="24"/>
+          <w:shd w:fill="fff2cc" w:val="clear"/>
           <w:rtl w:val="0"/>
         </w:rPr>
         <w:t xml:space="preserve">Registar prémio</w:t>
@@ -1609,141 +2385,15 @@
           <w:rFonts w:ascii="Times New Roman" w:cs="Times New Roman" w:eastAsia="Times New Roman" w:hAnsi="Times New Roman"/>
           <w:sz w:val="24"/>
           <w:szCs w:val="24"/>
-        </w:rPr>
-      </w:pPr>
-      <w:r>
-        <w:rPr>
-          <w:rFonts w:ascii="Times New Roman" w:cs="Times New Roman" w:eastAsia="Times New Roman" w:hAnsi="Times New Roman"/>
-          <w:sz w:val="24"/>
-          <w:szCs w:val="24"/>
-          <w:rtl w:val="0"/>
-        </w:rPr>
-        <w:t xml:space="preserve">Consultar atleta</w:t>
-      </w:r>
-    </w:p>
-    <w:p>
-      <w:pPr>
-        <w:rPr>
-          <w:rFonts w:ascii="Times New Roman" w:cs="Times New Roman" w:eastAsia="Times New Roman" w:hAnsi="Times New Roman"/>
-          <w:sz w:val="24"/>
-          <w:szCs w:val="24"/>
-        </w:rPr>
-      </w:pPr>
-      <w:r>
-        <w:rPr>
-          <w:rtl w:val="0"/>
-        </w:rPr>
-      </w:r>
-    </w:p>
-    <w:p>
-      <w:pPr>
-        <w:rPr>
-          <w:rFonts w:ascii="Times New Roman" w:cs="Times New Roman" w:eastAsia="Times New Roman" w:hAnsi="Times New Roman"/>
-          <w:sz w:val="24"/>
-          <w:szCs w:val="24"/>
-        </w:rPr>
-      </w:pPr>
-      <w:r>
-        <w:rPr>
-          <w:rFonts w:ascii="Times New Roman" w:cs="Times New Roman" w:eastAsia="Times New Roman" w:hAnsi="Times New Roman"/>
-          <w:sz w:val="24"/>
-          <w:szCs w:val="24"/>
-          <w:rtl w:val="0"/>
-        </w:rPr>
-        <w:t xml:space="preserve">Obter pagamento mensal</w:t>
-      </w:r>
-    </w:p>
-    <w:p>
-      <w:pPr>
-        <w:rPr>
-          <w:rFonts w:ascii="Times New Roman" w:cs="Times New Roman" w:eastAsia="Times New Roman" w:hAnsi="Times New Roman"/>
-          <w:sz w:val="24"/>
-          <w:szCs w:val="24"/>
-        </w:rPr>
-      </w:pPr>
-      <w:r>
-        <w:rPr>
-          <w:rtl w:val="0"/>
-        </w:rPr>
-      </w:r>
-    </w:p>
-    <w:p>
-      <w:pPr>
-        <w:rPr>
-          <w:rFonts w:ascii="Times New Roman" w:cs="Times New Roman" w:eastAsia="Times New Roman" w:hAnsi="Times New Roman"/>
-          <w:sz w:val="24"/>
-          <w:szCs w:val="24"/>
-        </w:rPr>
-      </w:pPr>
-      <w:r>
-        <w:rPr>
-          <w:rFonts w:ascii="Times New Roman" w:cs="Times New Roman" w:eastAsia="Times New Roman" w:hAnsi="Times New Roman"/>
-          <w:sz w:val="24"/>
-          <w:szCs w:val="24"/>
-          <w:rtl w:val="0"/>
-        </w:rPr>
-        <w:t xml:space="preserve">Consultar FCM</w:t>
-      </w:r>
-    </w:p>
-    <w:p>
-      <w:pPr>
-        <w:rPr>
-          <w:rFonts w:ascii="Times New Roman" w:cs="Times New Roman" w:eastAsia="Times New Roman" w:hAnsi="Times New Roman"/>
-          <w:sz w:val="24"/>
-          <w:szCs w:val="24"/>
-        </w:rPr>
-      </w:pPr>
-      <w:r>
-        <w:rPr>
-          <w:rtl w:val="0"/>
-        </w:rPr>
-      </w:r>
-    </w:p>
-    <w:p>
-      <w:pPr>
-        <w:rPr>
-          <w:rFonts w:ascii="Times New Roman" w:cs="Times New Roman" w:eastAsia="Times New Roman" w:hAnsi="Times New Roman"/>
-          <w:sz w:val="24"/>
-          <w:szCs w:val="24"/>
-        </w:rPr>
-      </w:pPr>
-      <w:r>
-        <w:rPr>
-          <w:rFonts w:ascii="Times New Roman" w:cs="Times New Roman" w:eastAsia="Times New Roman" w:hAnsi="Times New Roman"/>
-          <w:sz w:val="24"/>
-          <w:szCs w:val="24"/>
-          <w:rtl w:val="0"/>
-        </w:rPr>
-        <w:t xml:space="preserve">Consultar FCT</w:t>
-      </w:r>
-    </w:p>
-    <w:p>
-      <w:pPr>
-        <w:rPr>
-          <w:rFonts w:ascii="Times New Roman" w:cs="Times New Roman" w:eastAsia="Times New Roman" w:hAnsi="Times New Roman"/>
-          <w:sz w:val="24"/>
-          <w:szCs w:val="24"/>
-        </w:rPr>
-      </w:pPr>
-      <w:r>
-        <w:rPr>
-          <w:rtl w:val="0"/>
-        </w:rPr>
-      </w:r>
-    </w:p>
-    <w:p>
-      <w:pPr>
-        <w:rPr>
-          <w:rFonts w:ascii="Times New Roman" w:cs="Times New Roman" w:eastAsia="Times New Roman" w:hAnsi="Times New Roman"/>
-          <w:sz w:val="24"/>
-          <w:szCs w:val="24"/>
-        </w:rPr>
-      </w:pPr>
-      <w:r>
-        <w:rPr>
-          <w:rFonts w:ascii="Times New Roman" w:cs="Times New Roman" w:eastAsia="Times New Roman" w:hAnsi="Times New Roman"/>
-          <w:sz w:val="24"/>
-          <w:szCs w:val="24"/>
+          <w:shd w:fill="fff2cc" w:val="clear"/>
+        </w:rPr>
+      </w:pPr>
+      <w:r>
+        <w:rPr>
+          <w:rFonts w:ascii="Times New Roman" w:cs="Times New Roman" w:eastAsia="Times New Roman" w:hAnsi="Times New Roman"/>
+          <w:sz w:val="24"/>
+          <w:szCs w:val="24"/>
+          <w:shd w:fill="fff2cc" w:val="clear"/>
           <w:rtl w:val="0"/>
         </w:rPr>
         <w:t xml:space="preserve">Associar atividade</w:t>
@@ -1755,86 +2405,33 @@
           <w:rFonts w:ascii="Times New Roman" w:cs="Times New Roman" w:eastAsia="Times New Roman" w:hAnsi="Times New Roman"/>
           <w:sz w:val="24"/>
           <w:szCs w:val="24"/>
-        </w:rPr>
-      </w:pPr>
-      <w:r>
-        <w:rPr>
-          <w:rtl w:val="0"/>
-        </w:rPr>
-      </w:r>
-    </w:p>
-    <w:p>
-      <w:pPr>
-        <w:rPr>
-          <w:rFonts w:ascii="Times New Roman" w:cs="Times New Roman" w:eastAsia="Times New Roman" w:hAnsi="Times New Roman"/>
-          <w:sz w:val="24"/>
-          <w:szCs w:val="24"/>
-        </w:rPr>
-      </w:pPr>
-      <w:r>
-        <w:rPr>
-          <w:rFonts w:ascii="Times New Roman" w:cs="Times New Roman" w:eastAsia="Times New Roman" w:hAnsi="Times New Roman"/>
-          <w:sz w:val="24"/>
-          <w:szCs w:val="24"/>
+          <w:shd w:fill="fff2cc" w:val="clear"/>
+        </w:rPr>
+      </w:pPr>
+      <w:r>
+        <w:rPr>
+          <w:rtl w:val="0"/>
+        </w:rPr>
+      </w:r>
+    </w:p>
+    <w:p>
+      <w:pPr>
+        <w:rPr>
+          <w:rFonts w:ascii="Times New Roman" w:cs="Times New Roman" w:eastAsia="Times New Roman" w:hAnsi="Times New Roman"/>
+          <w:sz w:val="24"/>
+          <w:szCs w:val="24"/>
+          <w:shd w:fill="fff2cc" w:val="clear"/>
+        </w:rPr>
+      </w:pPr>
+      <w:r>
+        <w:rPr>
+          <w:rFonts w:ascii="Times New Roman" w:cs="Times New Roman" w:eastAsia="Times New Roman" w:hAnsi="Times New Roman"/>
+          <w:sz w:val="24"/>
+          <w:szCs w:val="24"/>
+          <w:shd w:fill="fff2cc" w:val="clear"/>
           <w:rtl w:val="0"/>
         </w:rPr>
         <w:t xml:space="preserve">Indicar objetivo de treino</w:t>
-      </w:r>
-    </w:p>
-    <w:p>
-      <w:pPr>
-        <w:rPr>
-          <w:rFonts w:ascii="Times New Roman" w:cs="Times New Roman" w:eastAsia="Times New Roman" w:hAnsi="Times New Roman"/>
-          <w:sz w:val="24"/>
-          <w:szCs w:val="24"/>
-        </w:rPr>
-      </w:pPr>
-      <w:r>
-        <w:rPr>
-          <w:rtl w:val="0"/>
-        </w:rPr>
-      </w:r>
-    </w:p>
-    <w:p>
-      <w:pPr>
-        <w:rPr>
-          <w:rFonts w:ascii="Times New Roman" w:cs="Times New Roman" w:eastAsia="Times New Roman" w:hAnsi="Times New Roman"/>
-          <w:sz w:val="24"/>
-          <w:szCs w:val="24"/>
-        </w:rPr>
-      </w:pPr>
-      <w:r>
-        <w:rPr>
-          <w:rtl w:val="0"/>
-        </w:rPr>
-      </w:r>
-    </w:p>
-    <w:p>
-      <w:pPr>
-        <w:rPr>
-          <w:rFonts w:ascii="Times New Roman" w:cs="Times New Roman" w:eastAsia="Times New Roman" w:hAnsi="Times New Roman"/>
-          <w:sz w:val="24"/>
-          <w:szCs w:val="24"/>
-        </w:rPr>
-      </w:pPr>
-      <w:r>
-        <w:rPr>
-          <w:rtl w:val="0"/>
-        </w:rPr>
-      </w:r>
-    </w:p>
-    <w:p>
-      <w:pPr>
-        <w:rPr>
-          <w:rFonts w:ascii="Times New Roman" w:cs="Times New Roman" w:eastAsia="Times New Roman" w:hAnsi="Times New Roman"/>
-          <w:sz w:val="24"/>
-          <w:szCs w:val="24"/>
-        </w:rPr>
-      </w:pPr>
-      <w:r>
-        <w:rPr>
-          <w:rtl w:val="0"/>
-        </w:rPr>
       </w:r>
     </w:p>
     <w:p>
@@ -1875,7 +2472,121 @@
 </file>
 
 <file path=word/numbering.xml><?xml version="1.0" encoding="utf-8"?>
-<w:numbering xmlns:mc="http://schemas.openxmlformats.org/markup-compatibility/2006" xmlns:o="urn:schemas-microsoft-com:office:office" xmlns:r="http://schemas.openxmlformats.org/officeDocument/2006/relationships" xmlns:m="http://schemas.openxmlformats.org/officeDocument/2006/math" xmlns:v="urn:schemas-microsoft-com:vml" xmlns:wp="http://schemas.openxmlformats.org/drawingml/2006/wordprocessingDrawing" xmlns:w10="urn:schemas-microsoft-com:office:word" xmlns:w="http://schemas.openxmlformats.org/wordprocessingml/2006/main" xmlns:wne="http://schemas.microsoft.com/office/word/2006/wordml" xmlns:sl="http://schemas.openxmlformats.org/schemaLibrary/2006/main" xmlns:a="http://schemas.openxmlformats.org/drawingml/2006/main" xmlns:pic="http://schemas.openxmlformats.org/drawingml/2006/picture" xmlns:c="http://schemas.openxmlformats.org/drawingml/2006/chart" xmlns:lc="http://schemas.openxmlformats.org/drawingml/2006/lockedCanvas" xmlns:dgm="http://schemas.openxmlformats.org/drawingml/2006/diagram" xmlns:wps="http://schemas.microsoft.com/office/word/2010/wordprocessingShape" xmlns:wpg="http://schemas.microsoft.com/office/word/2010/wordprocessingGroup" xmlns:w14="http://schemas.microsoft.com/office/word/2010/wordml" xmlns:w15="http://schemas.microsoft.com/office/word/2012/wordml"/>
+<w:numbering xmlns:mc="http://schemas.openxmlformats.org/markup-compatibility/2006" xmlns:o="urn:schemas-microsoft-com:office:office" xmlns:r="http://schemas.openxmlformats.org/officeDocument/2006/relationships" xmlns:m="http://schemas.openxmlformats.org/officeDocument/2006/math" xmlns:v="urn:schemas-microsoft-com:vml" xmlns:wp="http://schemas.openxmlformats.org/drawingml/2006/wordprocessingDrawing" xmlns:w10="urn:schemas-microsoft-com:office:word" xmlns:w="http://schemas.openxmlformats.org/wordprocessingml/2006/main" xmlns:wne="http://schemas.microsoft.com/office/word/2006/wordml" xmlns:sl="http://schemas.openxmlformats.org/schemaLibrary/2006/main" xmlns:a="http://schemas.openxmlformats.org/drawingml/2006/main" xmlns:pic="http://schemas.openxmlformats.org/drawingml/2006/picture" xmlns:c="http://schemas.openxmlformats.org/drawingml/2006/chart" xmlns:lc="http://schemas.openxmlformats.org/drawingml/2006/lockedCanvas" xmlns:dgm="http://schemas.openxmlformats.org/drawingml/2006/diagram" xmlns:wps="http://schemas.microsoft.com/office/word/2010/wordprocessingShape" xmlns:wpg="http://schemas.microsoft.com/office/word/2010/wordprocessingGroup" xmlns:w14="http://schemas.microsoft.com/office/word/2010/wordml" xmlns:w15="http://schemas.microsoft.com/office/word/2012/wordml">
+  <w:abstractNum w:abstractNumId="1">
+    <w:lvl w:ilvl="0">
+      <w:start w:val="1"/>
+      <w:numFmt w:val="decimal"/>
+      <w:lvlText w:val="%1."/>
+      <w:lvlJc w:val="left"/>
+      <w:pPr>
+        <w:ind w:left="720" w:hanging="360"/>
+      </w:pPr>
+      <w:rPr>
+        <w:u w:val="none"/>
+      </w:rPr>
+    </w:lvl>
+    <w:lvl w:ilvl="1">
+      <w:start w:val="1"/>
+      <w:numFmt w:val="lowerLetter"/>
+      <w:lvlText w:val="%2."/>
+      <w:lvlJc w:val="left"/>
+      <w:pPr>
+        <w:ind w:left="1440" w:hanging="360"/>
+      </w:pPr>
+      <w:rPr>
+        <w:u w:val="none"/>
+      </w:rPr>
+    </w:lvl>
+    <w:lvl w:ilvl="2">
+      <w:start w:val="1"/>
+      <w:numFmt w:val="lowerRoman"/>
+      <w:lvlText w:val="%3."/>
+      <w:lvlJc w:val="right"/>
+      <w:pPr>
+        <w:ind w:left="2160" w:hanging="360"/>
+      </w:pPr>
+      <w:rPr>
+        <w:u w:val="none"/>
+      </w:rPr>
+    </w:lvl>
+    <w:lvl w:ilvl="3">
+      <w:start w:val="1"/>
+      <w:numFmt w:val="decimal"/>
+      <w:lvlText w:val="%4."/>
+      <w:lvlJc w:val="left"/>
+      <w:pPr>
+        <w:ind w:left="2880" w:hanging="360"/>
+      </w:pPr>
+      <w:rPr>
+        <w:u w:val="none"/>
+      </w:rPr>
+    </w:lvl>
+    <w:lvl w:ilvl="4">
+      <w:start w:val="1"/>
+      <w:numFmt w:val="lowerLetter"/>
+      <w:lvlText w:val="%5."/>
+      <w:lvlJc w:val="left"/>
+      <w:pPr>
+        <w:ind w:left="3600" w:hanging="360"/>
+      </w:pPr>
+      <w:rPr>
+        <w:u w:val="none"/>
+      </w:rPr>
+    </w:lvl>
+    <w:lvl w:ilvl="5">
+      <w:start w:val="1"/>
+      <w:numFmt w:val="lowerRoman"/>
+      <w:lvlText w:val="%6."/>
+      <w:lvlJc w:val="right"/>
+      <w:pPr>
+        <w:ind w:left="4320" w:hanging="360"/>
+      </w:pPr>
+      <w:rPr>
+        <w:u w:val="none"/>
+      </w:rPr>
+    </w:lvl>
+    <w:lvl w:ilvl="6">
+      <w:start w:val="1"/>
+      <w:numFmt w:val="decimal"/>
+      <w:lvlText w:val="%7."/>
+      <w:lvlJc w:val="left"/>
+      <w:pPr>
+        <w:ind w:left="5040" w:hanging="360"/>
+      </w:pPr>
+      <w:rPr>
+        <w:u w:val="none"/>
+      </w:rPr>
+    </w:lvl>
+    <w:lvl w:ilvl="7">
+      <w:start w:val="1"/>
+      <w:numFmt w:val="lowerLetter"/>
+      <w:lvlText w:val="%8."/>
+      <w:lvlJc w:val="left"/>
+      <w:pPr>
+        <w:ind w:left="5760" w:hanging="360"/>
+      </w:pPr>
+      <w:rPr>
+        <w:u w:val="none"/>
+      </w:rPr>
+    </w:lvl>
+    <w:lvl w:ilvl="8">
+      <w:start w:val="1"/>
+      <w:numFmt w:val="lowerRoman"/>
+      <w:lvlText w:val="%9."/>
+      <w:lvlJc w:val="right"/>
+      <w:pPr>
+        <w:ind w:left="6480" w:hanging="360"/>
+      </w:pPr>
+      <w:rPr>
+        <w:u w:val="none"/>
+      </w:rPr>
+    </w:lvl>
+  </w:abstractNum>
+  <w:num w:numId="1">
+    <w:abstractNumId w:val="1"/>
+  </w:num>
+</w:numbering>
 </file>
 
 <file path=word/styles.xml><?xml version="1.0" encoding="utf-8"?>

</xml_diff>